<commit_message>
Update CV and publications.
</commit_message>
<xml_diff>
--- a/files/Daniel_Zint_CV.docx
+++ b/files/Daniel_Zint_CV.docx
@@ -37,83 +37,6 @@
           <w:sz w:val="24"/>
         </w:rPr>
         <w:t>Dr.-Ing.</w:t>
-      </w:r>
-    </w:p>
-    <w:p>
-      <w:pPr>
-        <w:spacing w:after="0"/>
-        <w:rPr>
-          <w:rFonts w:ascii="Times New Roman" w:hAnsi="Times New Roman" w:cs="Times New Roman"/>
-          <w:sz w:val="20"/>
-          <w:szCs w:val="20"/>
-        </w:rPr>
-      </w:pPr>
-      <w:r>
-        <w:rPr>
-          <w:rFonts w:ascii="Times New Roman" w:hAnsi="Times New Roman" w:cs="Times New Roman"/>
-          <w:sz w:val="20"/>
-          <w:szCs w:val="20"/>
-        </w:rPr>
-        <w:t>60 5</w:t>
-      </w:r>
-      <w:r>
-        <w:rPr>
-          <w:rFonts w:ascii="Times New Roman" w:hAnsi="Times New Roman" w:cs="Times New Roman"/>
-          <w:sz w:val="20"/>
-          <w:szCs w:val="20"/>
-          <w:vertAlign w:val="superscript"/>
-        </w:rPr>
-        <w:t>th</w:t>
-      </w:r>
-      <w:r>
-        <w:rPr>
-          <w:rFonts w:ascii="Times New Roman" w:hAnsi="Times New Roman" w:cs="Times New Roman"/>
-          <w:sz w:val="20"/>
-          <w:szCs w:val="20"/>
-        </w:rPr>
-        <w:t xml:space="preserve"> Ave</w:t>
-      </w:r>
-      <w:r>
-        <w:rPr>
-          <w:rFonts w:ascii="Times New Roman" w:hAnsi="Times New Roman" w:cs="Times New Roman"/>
-          <w:sz w:val="20"/>
-          <w:szCs w:val="20"/>
-        </w:rPr>
-        <w:t>, Room 510</w:t>
-      </w:r>
-    </w:p>
-    <w:p>
-      <w:pPr>
-        <w:spacing w:after="0"/>
-        <w:rPr>
-          <w:rFonts w:ascii="Times New Roman" w:hAnsi="Times New Roman" w:cs="Times New Roman"/>
-          <w:sz w:val="20"/>
-          <w:szCs w:val="20"/>
-        </w:rPr>
-      </w:pPr>
-      <w:r>
-        <w:rPr>
-          <w:rFonts w:ascii="Times New Roman" w:hAnsi="Times New Roman" w:cs="Times New Roman"/>
-          <w:sz w:val="20"/>
-          <w:szCs w:val="20"/>
-        </w:rPr>
-        <w:t>New York, 10011 NY</w:t>
-      </w:r>
-      <w:r>
-        <w:rPr>
-          <w:rFonts w:ascii="Times New Roman" w:hAnsi="Times New Roman" w:cs="Times New Roman"/>
-          <w:sz w:val="20"/>
-          <w:szCs w:val="20"/>
-        </w:rPr>
-        <w:t xml:space="preserve">, </w:t>
-      </w:r>
-      <w:r>
-        <w:rPr>
-          <w:rFonts w:ascii="Times New Roman" w:hAnsi="Times New Roman" w:cs="Times New Roman"/>
-          <w:sz w:val="20"/>
-          <w:szCs w:val="20"/>
-        </w:rPr>
-        <w:t>USA</w:t>
       </w:r>
     </w:p>
     <w:p>
@@ -150,7 +73,7 @@
             <w:sz w:val="20"/>
             <w:szCs w:val="20"/>
           </w:rPr>
-          <w:t>daniel.zint@nyu.edu</w:t>
+          <w:t>daniel.zint@tu-berlin.de</w:t>
         </w:r>
       </w:hyperlink>
     </w:p>
@@ -244,26 +167,48 @@
           <w:sz w:val="20"/>
           <w:szCs w:val="20"/>
         </w:rPr>
-        <w:t xml:space="preserve">My research focuses on making simulations more accessible to new research fields </w:t>
-      </w:r>
-      <w:r>
-        <w:rPr>
-          <w:rFonts w:ascii="Times New Roman" w:hAnsi="Times New Roman" w:cs="Times New Roman"/>
-          <w:sz w:val="20"/>
-          <w:szCs w:val="20"/>
-        </w:rPr>
-        <w:t xml:space="preserve">by developing robust algorithms capable of generating high-quality, simulation-ready </w:t>
-      </w:r>
-      <w:proofErr w:type="spellStart"/>
-      <w:r>
-        <w:rPr>
-          <w:rFonts w:ascii="Times New Roman" w:hAnsi="Times New Roman" w:cs="Times New Roman"/>
-          <w:sz w:val="20"/>
-          <w:szCs w:val="20"/>
-        </w:rPr>
-        <w:t>discretizations</w:t>
-      </w:r>
-      <w:proofErr w:type="spellEnd"/>
+        <w:t xml:space="preserve">My research focuses on </w:t>
+      </w:r>
+      <w:r>
+        <w:rPr>
+          <w:rFonts w:ascii="Times New Roman" w:hAnsi="Times New Roman" w:cs="Times New Roman"/>
+          <w:sz w:val="20"/>
+          <w:szCs w:val="20"/>
+        </w:rPr>
+        <w:t xml:space="preserve">generating digital twins by </w:t>
+      </w:r>
+      <w:r>
+        <w:rPr>
+          <w:rFonts w:ascii="Times New Roman" w:hAnsi="Times New Roman" w:cs="Times New Roman"/>
+          <w:sz w:val="20"/>
+          <w:szCs w:val="20"/>
+        </w:rPr>
+        <w:t xml:space="preserve">developing robust algorithms </w:t>
+      </w:r>
+      <w:r>
+        <w:rPr>
+          <w:rFonts w:ascii="Times New Roman" w:hAnsi="Times New Roman" w:cs="Times New Roman"/>
+          <w:sz w:val="20"/>
+          <w:szCs w:val="20"/>
+        </w:rPr>
+        <w:t>for</w:t>
+      </w:r>
+      <w:r>
+        <w:rPr>
+          <w:rFonts w:ascii="Times New Roman" w:hAnsi="Times New Roman" w:cs="Times New Roman"/>
+          <w:sz w:val="20"/>
+          <w:szCs w:val="20"/>
+        </w:rPr>
+        <w:t xml:space="preserve"> generating high-quality discretizations</w:t>
+      </w:r>
+      <w:r>
+        <w:rPr>
+          <w:rFonts w:ascii="Times New Roman" w:hAnsi="Times New Roman" w:cs="Times New Roman"/>
+          <w:sz w:val="20"/>
+          <w:szCs w:val="20"/>
+        </w:rPr>
+        <w:t xml:space="preserve"> that enable simulations for such digital twins</w:t>
+      </w:r>
       <w:r>
         <w:rPr>
           <w:rFonts w:ascii="Times New Roman" w:hAnsi="Times New Roman" w:cs="Times New Roman"/>
@@ -278,7 +223,47 @@
           <w:sz w:val="20"/>
           <w:szCs w:val="20"/>
         </w:rPr>
-        <w:t xml:space="preserve"> Furthermore, I want to optimize models based on simulation results, relying on said robust discretization methods.</w:t>
+        <w:t xml:space="preserve"> </w:t>
+      </w:r>
+      <w:r>
+        <w:rPr>
+          <w:rFonts w:ascii="Times New Roman" w:hAnsi="Times New Roman" w:cs="Times New Roman"/>
+          <w:sz w:val="20"/>
+          <w:szCs w:val="20"/>
+        </w:rPr>
+        <w:t>I</w:t>
+      </w:r>
+      <w:r>
+        <w:rPr>
+          <w:rFonts w:ascii="Times New Roman" w:hAnsi="Times New Roman" w:cs="Times New Roman"/>
+          <w:sz w:val="20"/>
+          <w:szCs w:val="20"/>
+        </w:rPr>
+        <w:t xml:space="preserve"> also</w:t>
+      </w:r>
+      <w:r>
+        <w:rPr>
+          <w:rFonts w:ascii="Times New Roman" w:hAnsi="Times New Roman" w:cs="Times New Roman"/>
+          <w:sz w:val="20"/>
+          <w:szCs w:val="20"/>
+        </w:rPr>
+        <w:t xml:space="preserve"> want to optimize </w:t>
+      </w:r>
+      <w:r>
+        <w:rPr>
+          <w:rFonts w:ascii="Times New Roman" w:hAnsi="Times New Roman" w:cs="Times New Roman"/>
+          <w:sz w:val="20"/>
+          <w:szCs w:val="20"/>
+        </w:rPr>
+        <w:t xml:space="preserve">digital </w:t>
+      </w:r>
+      <w:r>
+        <w:rPr>
+          <w:rFonts w:ascii="Times New Roman" w:hAnsi="Times New Roman" w:cs="Times New Roman"/>
+          <w:sz w:val="20"/>
+          <w:szCs w:val="20"/>
+        </w:rPr>
+        <w:t>models based on simulation results, relying on robust discretization methods.</w:t>
       </w:r>
     </w:p>
     <w:p>
@@ -345,6 +330,94 @@
           <w:sz w:val="20"/>
           <w:szCs w:val="20"/>
         </w:rPr>
+        <w:t>2026</w:t>
+      </w:r>
+      <w:r>
+        <w:rPr>
+          <w:rFonts w:ascii="Times New Roman" w:hAnsi="Times New Roman" w:cs="Times New Roman"/>
+          <w:b/>
+          <w:sz w:val="20"/>
+          <w:szCs w:val="20"/>
+        </w:rPr>
+        <w:tab/>
+      </w:r>
+      <w:r>
+        <w:rPr>
+          <w:rFonts w:ascii="Times New Roman" w:hAnsi="Times New Roman" w:cs="Times New Roman"/>
+          <w:b/>
+          <w:sz w:val="20"/>
+          <w:szCs w:val="20"/>
+        </w:rPr>
+        <w:tab/>
+        <w:t>Postdoctoral Researcher</w:t>
+      </w:r>
+    </w:p>
+    <w:p>
+      <w:pPr>
+        <w:spacing w:after="0"/>
+        <w:rPr>
+          <w:rFonts w:ascii="Times New Roman" w:hAnsi="Times New Roman" w:cs="Times New Roman"/>
+          <w:bCs/>
+          <w:sz w:val="20"/>
+          <w:szCs w:val="20"/>
+        </w:rPr>
+      </w:pPr>
+      <w:r>
+        <w:rPr>
+          <w:rFonts w:ascii="Times New Roman" w:hAnsi="Times New Roman" w:cs="Times New Roman"/>
+          <w:b/>
+          <w:sz w:val="20"/>
+          <w:szCs w:val="20"/>
+        </w:rPr>
+        <w:tab/>
+      </w:r>
+      <w:r>
+        <w:rPr>
+          <w:rFonts w:ascii="Times New Roman" w:hAnsi="Times New Roman" w:cs="Times New Roman"/>
+          <w:b/>
+          <w:sz w:val="20"/>
+          <w:szCs w:val="20"/>
+        </w:rPr>
+        <w:tab/>
+      </w:r>
+      <w:r>
+        <w:rPr>
+          <w:rFonts w:ascii="Times New Roman" w:hAnsi="Times New Roman" w:cs="Times New Roman"/>
+          <w:bCs/>
+          <w:sz w:val="20"/>
+          <w:szCs w:val="20"/>
+        </w:rPr>
+        <w:t>TU Berlin</w:t>
+      </w:r>
+    </w:p>
+    <w:p>
+      <w:pPr>
+        <w:spacing w:after="0"/>
+        <w:rPr>
+          <w:rFonts w:ascii="Times New Roman" w:hAnsi="Times New Roman" w:cs="Times New Roman"/>
+          <w:b/>
+          <w:sz w:val="20"/>
+          <w:szCs w:val="20"/>
+        </w:rPr>
+      </w:pPr>
+    </w:p>
+    <w:p>
+      <w:pPr>
+        <w:spacing w:after="0"/>
+        <w:rPr>
+          <w:rFonts w:ascii="Times New Roman" w:hAnsi="Times New Roman" w:cs="Times New Roman"/>
+          <w:b/>
+          <w:sz w:val="20"/>
+          <w:szCs w:val="20"/>
+        </w:rPr>
+      </w:pPr>
+      <w:r>
+        <w:rPr>
+          <w:rFonts w:ascii="Times New Roman" w:hAnsi="Times New Roman" w:cs="Times New Roman"/>
+          <w:b/>
+          <w:sz w:val="20"/>
+          <w:szCs w:val="20"/>
+        </w:rPr>
         <w:t>202</w:t>
       </w:r>
       <w:r>
@@ -354,7 +427,16 @@
           <w:sz w:val="20"/>
           <w:szCs w:val="20"/>
         </w:rPr>
-        <w:t>3 - 2024</w:t>
+        <w:t>3 - 202</w:t>
+      </w:r>
+      <w:r>
+        <w:rPr>
+          <w:rFonts w:ascii="Times New Roman" w:hAnsi="Times New Roman" w:cs="Times New Roman"/>
+          <w:b/>
+          <w:sz w:val="20"/>
+          <w:szCs w:val="20"/>
+        </w:rPr>
+        <w:t>5</w:t>
       </w:r>
       <w:r>
         <w:rPr>
@@ -502,34 +584,14 @@
           <w:szCs w:val="20"/>
         </w:rPr>
       </w:pPr>
-      <w:proofErr w:type="spellStart"/>
-      <w:r>
-        <w:rPr>
-          <w:rFonts w:ascii="Times New Roman" w:hAnsi="Times New Roman" w:cs="Times New Roman"/>
-          <w:sz w:val="20"/>
-          <w:szCs w:val="20"/>
-        </w:rPr>
-        <w:t>Inria</w:t>
-      </w:r>
-      <w:proofErr w:type="spellEnd"/>
-      <w:r>
-        <w:rPr>
-          <w:rFonts w:ascii="Times New Roman" w:hAnsi="Times New Roman" w:cs="Times New Roman"/>
-          <w:sz w:val="20"/>
-          <w:szCs w:val="20"/>
-        </w:rPr>
-        <w:t xml:space="preserve"> Sophia Antipolis – </w:t>
-      </w:r>
-      <w:proofErr w:type="spellStart"/>
-      <w:r>
-        <w:rPr>
-          <w:rFonts w:ascii="Times New Roman" w:hAnsi="Times New Roman" w:cs="Times New Roman"/>
-          <w:sz w:val="20"/>
-          <w:szCs w:val="20"/>
-        </w:rPr>
-        <w:t>Méditerranée</w:t>
-      </w:r>
-      <w:proofErr w:type="spellEnd"/>
+      <w:r>
+        <w:rPr>
+          <w:rFonts w:ascii="Times New Roman" w:hAnsi="Times New Roman" w:cs="Times New Roman"/>
+          <w:sz w:val="20"/>
+          <w:szCs w:val="20"/>
+        </w:rPr>
+        <w:t>Inria Sophia Antipolis – Méditerranée</w:t>
+      </w:r>
     </w:p>
     <w:p>
       <w:pPr>
@@ -774,7 +836,6 @@
         </w:rPr>
         <w:tab/>
       </w:r>
-      <w:proofErr w:type="spellStart"/>
       <w:r>
         <w:rPr>
           <w:rFonts w:ascii="Times New Roman" w:hAnsi="Times New Roman" w:cs="Times New Roman"/>
@@ -782,17 +843,7 @@
           <w:sz w:val="20"/>
           <w:szCs w:val="20"/>
         </w:rPr>
-        <w:t>Universidade</w:t>
-      </w:r>
-      <w:proofErr w:type="spellEnd"/>
-      <w:r>
-        <w:rPr>
-          <w:rFonts w:ascii="Times New Roman" w:hAnsi="Times New Roman" w:cs="Times New Roman"/>
-          <w:bCs/>
-          <w:sz w:val="20"/>
-          <w:szCs w:val="20"/>
-        </w:rPr>
-        <w:t xml:space="preserve"> Federal do Paraná</w:t>
+        <w:t>Universidade Federal do Paraná</w:t>
       </w:r>
       <w:r>
         <w:rPr>
@@ -1267,18 +1318,8 @@
           <w:sz w:val="20"/>
           <w:szCs w:val="20"/>
         </w:rPr>
-        <w:t xml:space="preserve">Harald </w:t>
-      </w:r>
-      <w:proofErr w:type="spellStart"/>
-      <w:r>
-        <w:rPr>
-          <w:rFonts w:ascii="Times New Roman" w:hAnsi="Times New Roman" w:cs="Times New Roman"/>
-          <w:sz w:val="20"/>
-          <w:szCs w:val="20"/>
-        </w:rPr>
-        <w:t>Köstler</w:t>
-      </w:r>
-      <w:proofErr w:type="spellEnd"/>
+        <w:t>Harald Köstler</w:t>
+      </w:r>
       <w:r>
         <w:rPr>
           <w:rFonts w:ascii="Times New Roman" w:hAnsi="Times New Roman" w:cs="Times New Roman"/>
@@ -1301,18 +1342,8 @@
           <w:sz w:val="20"/>
           <w:szCs w:val="20"/>
         </w:rPr>
-        <w:t xml:space="preserve">. Dr.-Ing. Marc </w:t>
-      </w:r>
-      <w:proofErr w:type="spellStart"/>
-      <w:r>
-        <w:rPr>
-          <w:rFonts w:ascii="Times New Roman" w:hAnsi="Times New Roman" w:cs="Times New Roman"/>
-          <w:sz w:val="20"/>
-          <w:szCs w:val="20"/>
-        </w:rPr>
-        <w:t>Stamminger</w:t>
-      </w:r>
-      <w:proofErr w:type="spellEnd"/>
+        <w:t>. Dr.-Ing. Marc Stamminger</w:t>
+      </w:r>
     </w:p>
     <w:p>
       <w:pPr>
@@ -1586,69 +1617,46 @@
           <w:lang w:val="de-DE"/>
         </w:rPr>
       </w:pPr>
-      <w:proofErr w:type="spellStart"/>
-      <w:r>
-        <w:rPr>
-          <w:rFonts w:ascii="Times New Roman" w:hAnsi="Times New Roman" w:cs="Times New Roman"/>
-          <w:sz w:val="20"/>
-          <w:szCs w:val="20"/>
-          <w:lang w:val="de-DE"/>
-        </w:rPr>
-        <w:t>Umeå</w:t>
-      </w:r>
-      <w:proofErr w:type="spellEnd"/>
-      <w:r>
-        <w:rPr>
-          <w:rFonts w:ascii="Times New Roman" w:hAnsi="Times New Roman" w:cs="Times New Roman"/>
-          <w:sz w:val="20"/>
-          <w:szCs w:val="20"/>
-          <w:lang w:val="de-DE"/>
-        </w:rPr>
-        <w:t xml:space="preserve"> University, </w:t>
-      </w:r>
-      <w:proofErr w:type="spellStart"/>
-      <w:r>
-        <w:rPr>
-          <w:rFonts w:ascii="Times New Roman" w:hAnsi="Times New Roman" w:cs="Times New Roman"/>
-          <w:sz w:val="20"/>
-          <w:szCs w:val="20"/>
-          <w:lang w:val="de-DE"/>
-        </w:rPr>
-        <w:t>Sweden</w:t>
-      </w:r>
-      <w:proofErr w:type="spellEnd"/>
-    </w:p>
-    <w:p>
-      <w:pPr>
-        <w:spacing w:after="0"/>
-        <w:rPr>
-          <w:rFonts w:ascii="Times New Roman" w:hAnsi="Times New Roman" w:cs="Times New Roman"/>
-          <w:sz w:val="20"/>
-          <w:szCs w:val="20"/>
-          <w:lang w:val="de-DE"/>
-        </w:rPr>
-      </w:pPr>
-    </w:p>
-    <w:p>
-      <w:pPr>
-        <w:spacing w:after="0"/>
-        <w:rPr>
-          <w:rFonts w:ascii="Times New Roman" w:hAnsi="Times New Roman" w:cs="Times New Roman"/>
-          <w:b/>
-          <w:sz w:val="20"/>
-          <w:szCs w:val="20"/>
-          <w:lang w:val="de-DE"/>
-        </w:rPr>
-      </w:pPr>
-      <w:r>
-        <w:rPr>
-          <w:rFonts w:ascii="Times New Roman" w:hAnsi="Times New Roman" w:cs="Times New Roman"/>
-          <w:b/>
-          <w:sz w:val="20"/>
-          <w:szCs w:val="20"/>
-          <w:lang w:val="de-DE"/>
-        </w:rPr>
-        <w:lastRenderedPageBreak/>
+      <w:r>
+        <w:rPr>
+          <w:rFonts w:ascii="Times New Roman" w:hAnsi="Times New Roman" w:cs="Times New Roman"/>
+          <w:sz w:val="20"/>
+          <w:szCs w:val="20"/>
+          <w:lang w:val="de-DE"/>
+        </w:rPr>
+        <w:t>Umeå University, Sweden</w:t>
+      </w:r>
+    </w:p>
+    <w:p>
+      <w:pPr>
+        <w:spacing w:after="0"/>
+        <w:rPr>
+          <w:rFonts w:ascii="Times New Roman" w:hAnsi="Times New Roman" w:cs="Times New Roman"/>
+          <w:sz w:val="20"/>
+          <w:szCs w:val="20"/>
+          <w:lang w:val="de-DE"/>
+        </w:rPr>
+      </w:pPr>
+    </w:p>
+    <w:p>
+      <w:pPr>
+        <w:spacing w:after="0"/>
+        <w:rPr>
+          <w:rFonts w:ascii="Times New Roman" w:hAnsi="Times New Roman" w:cs="Times New Roman"/>
+          <w:b/>
+          <w:sz w:val="20"/>
+          <w:szCs w:val="20"/>
+          <w:lang w:val="de-DE"/>
+        </w:rPr>
+      </w:pPr>
+      <w:r>
+        <w:rPr>
+          <w:rFonts w:ascii="Times New Roman" w:hAnsi="Times New Roman" w:cs="Times New Roman"/>
+          <w:b/>
+          <w:sz w:val="20"/>
+          <w:szCs w:val="20"/>
+          <w:lang w:val="de-DE"/>
+        </w:rPr>
         <w:t>201</w:t>
       </w:r>
       <w:r>
@@ -1709,20 +1717,8 @@
           <w:szCs w:val="20"/>
           <w:lang w:val="de-DE"/>
         </w:rPr>
-        <w:t xml:space="preserve"> in </w:t>
-      </w:r>
-      <w:proofErr w:type="spellStart"/>
-      <w:r>
-        <w:rPr>
-          <w:rFonts w:ascii="Times New Roman" w:hAnsi="Times New Roman" w:cs="Times New Roman"/>
-          <w:b/>
-          <w:sz w:val="20"/>
-          <w:szCs w:val="20"/>
-          <w:lang w:val="de-DE"/>
-        </w:rPr>
-        <w:t>Mechatronics</w:t>
-      </w:r>
-      <w:proofErr w:type="spellEnd"/>
+        <w:t xml:space="preserve"> in Mechatronics</w:t>
+      </w:r>
     </w:p>
     <w:p>
       <w:pPr>
@@ -2025,7 +2021,23 @@
           <w:sz w:val="20"/>
           <w:szCs w:val="20"/>
         </w:rPr>
-        <w:t>This project focusses on</w:t>
+        <w:t xml:space="preserve">This project </w:t>
+      </w:r>
+      <w:r>
+        <w:rPr>
+          <w:rFonts w:ascii="Times New Roman" w:hAnsi="Times New Roman" w:cs="Times New Roman"/>
+          <w:sz w:val="20"/>
+          <w:szCs w:val="20"/>
+        </w:rPr>
+        <w:t>focuses</w:t>
+      </w:r>
+      <w:r>
+        <w:rPr>
+          <w:rFonts w:ascii="Times New Roman" w:hAnsi="Times New Roman" w:cs="Times New Roman"/>
+          <w:sz w:val="20"/>
+          <w:szCs w:val="20"/>
+        </w:rPr>
+        <w:t xml:space="preserve"> on</w:t>
       </w:r>
       <w:r>
         <w:rPr>
@@ -2228,43 +2240,55 @@
           <w:sz w:val="20"/>
           <w:szCs w:val="20"/>
         </w:rPr>
-        <w:t xml:space="preserve">The code generation framework </w:t>
-      </w:r>
-      <w:proofErr w:type="spellStart"/>
-      <w:r>
-        <w:rPr>
-          <w:rFonts w:ascii="Times New Roman" w:hAnsi="Times New Roman" w:cs="Times New Roman"/>
-          <w:sz w:val="20"/>
-          <w:szCs w:val="20"/>
-        </w:rPr>
-        <w:t>ExaStencils</w:t>
-      </w:r>
-      <w:proofErr w:type="spellEnd"/>
-      <w:r>
-        <w:rPr>
-          <w:rFonts w:ascii="Times New Roman" w:hAnsi="Times New Roman" w:cs="Times New Roman"/>
-          <w:sz w:val="20"/>
-          <w:szCs w:val="20"/>
-        </w:rPr>
-        <w:t xml:space="preserve">, which performs high performance simulations on clusters and supercomputers, was extended to block-structured grids and applied to ocean simulations. My task in this project was to research the automatic generation of grids with quadrilateral block-structure based on an unstructured triangle grid. The block-structured grid consists of a prescribed number of blocks, while representing the domain correctly. Furthermore, I implemented the communication scheme for the blocks in </w:t>
-      </w:r>
-      <w:proofErr w:type="spellStart"/>
-      <w:r>
-        <w:rPr>
-          <w:rFonts w:ascii="Times New Roman" w:hAnsi="Times New Roman" w:cs="Times New Roman"/>
-          <w:sz w:val="20"/>
-          <w:szCs w:val="20"/>
-        </w:rPr>
-        <w:t>ExaStencils</w:t>
-      </w:r>
-      <w:proofErr w:type="spellEnd"/>
-      <w:r>
-        <w:rPr>
-          <w:rFonts w:ascii="Times New Roman" w:hAnsi="Times New Roman" w:cs="Times New Roman"/>
-          <w:sz w:val="20"/>
-          <w:szCs w:val="20"/>
-        </w:rPr>
-        <w:t>.</w:t>
+        <w:t xml:space="preserve">The </w:t>
+      </w:r>
+      <w:r>
+        <w:rPr>
+          <w:rFonts w:ascii="Times New Roman" w:hAnsi="Times New Roman" w:cs="Times New Roman"/>
+          <w:sz w:val="20"/>
+          <w:szCs w:val="20"/>
+        </w:rPr>
+        <w:t xml:space="preserve">code-generation framework ExaStencils, which performs high-performance simulations on clusters and supercomputers, was extended to support </w:t>
+      </w:r>
+      <w:r>
+        <w:rPr>
+          <w:rFonts w:ascii="Times New Roman" w:hAnsi="Times New Roman" w:cs="Times New Roman"/>
+          <w:sz w:val="20"/>
+          <w:szCs w:val="20"/>
+        </w:rPr>
+        <w:t xml:space="preserve">block-structured grids and applied to ocean simulations. My task in this project was to research the automatic generation of grids with </w:t>
+      </w:r>
+      <w:r>
+        <w:rPr>
+          <w:rFonts w:ascii="Times New Roman" w:hAnsi="Times New Roman" w:cs="Times New Roman"/>
+          <w:sz w:val="20"/>
+          <w:szCs w:val="20"/>
+        </w:rPr>
+        <w:t>a quadrilateral block structure</w:t>
+      </w:r>
+      <w:r>
+        <w:rPr>
+          <w:rFonts w:ascii="Times New Roman" w:hAnsi="Times New Roman" w:cs="Times New Roman"/>
+          <w:sz w:val="20"/>
+          <w:szCs w:val="20"/>
+        </w:rPr>
+        <w:t xml:space="preserve"> </w:t>
+      </w:r>
+      <w:r>
+        <w:rPr>
+          <w:rFonts w:ascii="Times New Roman" w:hAnsi="Times New Roman" w:cs="Times New Roman"/>
+          <w:sz w:val="20"/>
+          <w:szCs w:val="20"/>
+        </w:rPr>
+        <w:t>from an unstructured triangular</w:t>
+      </w:r>
+      <w:r>
+        <w:rPr>
+          <w:rFonts w:ascii="Times New Roman" w:hAnsi="Times New Roman" w:cs="Times New Roman"/>
+          <w:sz w:val="20"/>
+          <w:szCs w:val="20"/>
+        </w:rPr>
+        <w:t xml:space="preserve"> grid. The block-structured grid consists of a prescribed number of blocks while representing the domain correctly. Furthermore, I implemented the communication scheme for the blocks in ExaStencils.</w:t>
       </w:r>
     </w:p>
     <w:p>
@@ -2348,7 +2372,7 @@
           <w:sz w:val="20"/>
           <w:szCs w:val="20"/>
         </w:rPr>
-        <w:t xml:space="preserve"> - 2024</w:t>
+        <w:t xml:space="preserve"> - 202</w:t>
       </w:r>
       <w:r>
         <w:rPr>
@@ -2358,6 +2382,16 @@
           <w:sz w:val="20"/>
           <w:szCs w:val="20"/>
         </w:rPr>
+        <w:t>5</w:t>
+      </w:r>
+      <w:r>
+        <w:rPr>
+          <w:rFonts w:ascii="Times New Roman" w:hAnsi="Times New Roman" w:cs="Times New Roman"/>
+          <w:b/>
+          <w:bCs/>
+          <w:sz w:val="20"/>
+          <w:szCs w:val="20"/>
+        </w:rPr>
         <w:t xml:space="preserve"> as professor: </w:t>
       </w:r>
       <w:r>
@@ -2381,20 +2415,17 @@
           <w:sz w:val="20"/>
           <w:szCs w:val="20"/>
         </w:rPr>
-        <w:t xml:space="preserve">2017 – 2021 as instructor in </w:t>
-      </w:r>
-      <w:proofErr w:type="spellStart"/>
-      <w:r>
-        <w:rPr>
-          <w:rFonts w:ascii="Times New Roman" w:hAnsi="Times New Roman" w:cs="Times New Roman"/>
-          <w:b/>
+        <w:t>2017 – 2021 as instructor in practicals</w:t>
+      </w:r>
+      <w:r>
+        <w:rPr>
+          <w:rFonts w:ascii="Times New Roman" w:hAnsi="Times New Roman" w:cs="Times New Roman"/>
           <w:bCs/>
           <w:sz w:val="20"/>
           <w:szCs w:val="20"/>
         </w:rPr>
-        <w:t>practicals</w:t>
-      </w:r>
-      <w:proofErr w:type="spellEnd"/>
+        <w:t xml:space="preserve">: Geometric Modeling, Geometry Processing, Applied Visualization, C++ </w:t>
+      </w:r>
       <w:r>
         <w:rPr>
           <w:rFonts w:ascii="Times New Roman" w:hAnsi="Times New Roman" w:cs="Times New Roman"/>
@@ -2402,7 +2433,7 @@
           <w:sz w:val="20"/>
           <w:szCs w:val="20"/>
         </w:rPr>
-        <w:t xml:space="preserve">: Geometric Modeling, Geometry Processing, Applied Visualization, C++ </w:t>
+        <w:t>Compact Course</w:t>
       </w:r>
       <w:r>
         <w:rPr>
@@ -2411,36 +2442,7 @@
           <w:sz w:val="20"/>
           <w:szCs w:val="20"/>
         </w:rPr>
-        <w:t>Compact Course</w:t>
-      </w:r>
-      <w:r>
-        <w:rPr>
-          <w:rFonts w:ascii="Times New Roman" w:hAnsi="Times New Roman" w:cs="Times New Roman"/>
-          <w:bCs/>
-          <w:sz w:val="20"/>
-          <w:szCs w:val="20"/>
-        </w:rPr>
-        <w:t xml:space="preserve"> (at </w:t>
-      </w:r>
-      <w:proofErr w:type="spellStart"/>
-      <w:r>
-        <w:rPr>
-          <w:rFonts w:ascii="Times New Roman" w:hAnsi="Times New Roman" w:cs="Times New Roman"/>
-          <w:bCs/>
-          <w:sz w:val="20"/>
-          <w:szCs w:val="20"/>
-        </w:rPr>
-        <w:t>Universidade</w:t>
-      </w:r>
-      <w:proofErr w:type="spellEnd"/>
-      <w:r>
-        <w:rPr>
-          <w:rFonts w:ascii="Times New Roman" w:hAnsi="Times New Roman" w:cs="Times New Roman"/>
-          <w:bCs/>
-          <w:sz w:val="20"/>
-          <w:szCs w:val="20"/>
-        </w:rPr>
-        <w:t xml:space="preserve"> Federal do Paraná</w:t>
+        <w:t xml:space="preserve"> (at Universidade Federal do Paraná</w:t>
       </w:r>
       <w:r>
         <w:rPr>
@@ -2553,7 +2555,7 @@
           <w:sz w:val="20"/>
           <w:szCs w:val="20"/>
         </w:rPr>
-        <w:t>PEER REVIEW</w:t>
+        <w:t>PEER-REVIEWED</w:t>
       </w:r>
       <w:r>
         <w:rPr>
@@ -2564,7 +2566,7 @@
           <w:sz w:val="20"/>
           <w:szCs w:val="20"/>
         </w:rPr>
-        <w:t>e</w:t>
+        <w:t xml:space="preserve"> PUBLICATIONS</w:t>
       </w:r>
       <w:r>
         <w:rPr>
@@ -2575,17 +2577,6 @@
           <w:sz w:val="20"/>
           <w:szCs w:val="20"/>
         </w:rPr>
-        <w:t>D PUBLICATIONS</w:t>
-      </w:r>
-      <w:r>
-        <w:rPr>
-          <w:rFonts w:ascii="Times New Roman" w:hAnsi="Times New Roman" w:cs="Times New Roman"/>
-          <w:b/>
-          <w:caps/>
-          <w:spacing w:val="60"/>
-          <w:sz w:val="20"/>
-          <w:szCs w:val="20"/>
-        </w:rPr>
         <w:t>:</w:t>
       </w:r>
     </w:p>
@@ -2603,6 +2594,172 @@
     <w:p>
       <w:pPr>
         <w:spacing w:after="0"/>
+      </w:pPr>
+      <w:r>
+        <w:rPr>
+          <w:rStyle w:val="ng-binding"/>
+          <w:rFonts w:ascii="Times New Roman" w:hAnsi="Times New Roman" w:cs="Times New Roman"/>
+          <w:sz w:val="20"/>
+          <w:szCs w:val="20"/>
+        </w:rPr>
+        <w:t>Zint</w:t>
+      </w:r>
+      <w:r>
+        <w:rPr>
+          <w:rStyle w:val="ng-binding"/>
+          <w:rFonts w:ascii="Times New Roman" w:hAnsi="Times New Roman" w:cs="Times New Roman"/>
+          <w:sz w:val="20"/>
+          <w:szCs w:val="20"/>
+        </w:rPr>
+        <w:t xml:space="preserve"> </w:t>
+      </w:r>
+      <w:r>
+        <w:rPr>
+          <w:rStyle w:val="ng-binding"/>
+          <w:rFonts w:ascii="Times New Roman" w:hAnsi="Times New Roman" w:cs="Times New Roman"/>
+          <w:sz w:val="20"/>
+          <w:szCs w:val="20"/>
+        </w:rPr>
+        <w:t>D., Chen</w:t>
+      </w:r>
+      <w:r>
+        <w:rPr>
+          <w:rStyle w:val="ng-binding"/>
+          <w:rFonts w:ascii="Times New Roman" w:hAnsi="Times New Roman" w:cs="Times New Roman"/>
+          <w:sz w:val="20"/>
+          <w:szCs w:val="20"/>
+        </w:rPr>
+        <w:t xml:space="preserve"> </w:t>
+      </w:r>
+      <w:r>
+        <w:rPr>
+          <w:rStyle w:val="ng-binding"/>
+          <w:rFonts w:ascii="Times New Roman" w:hAnsi="Times New Roman" w:cs="Times New Roman"/>
+          <w:sz w:val="20"/>
+          <w:szCs w:val="20"/>
+        </w:rPr>
+        <w:t>Z., Zhu</w:t>
+      </w:r>
+      <w:r>
+        <w:rPr>
+          <w:rStyle w:val="ng-binding"/>
+          <w:rFonts w:ascii="Times New Roman" w:hAnsi="Times New Roman" w:cs="Times New Roman"/>
+          <w:sz w:val="20"/>
+          <w:szCs w:val="20"/>
+        </w:rPr>
+        <w:t xml:space="preserve"> </w:t>
+      </w:r>
+      <w:r>
+        <w:rPr>
+          <w:rStyle w:val="ng-binding"/>
+          <w:rFonts w:ascii="Times New Roman" w:hAnsi="Times New Roman" w:cs="Times New Roman"/>
+          <w:sz w:val="20"/>
+          <w:szCs w:val="20"/>
+        </w:rPr>
+        <w:t>Y., Zorin</w:t>
+      </w:r>
+      <w:r>
+        <w:rPr>
+          <w:rStyle w:val="ng-binding"/>
+          <w:rFonts w:ascii="Times New Roman" w:hAnsi="Times New Roman" w:cs="Times New Roman"/>
+          <w:sz w:val="20"/>
+          <w:szCs w:val="20"/>
+        </w:rPr>
+        <w:t xml:space="preserve"> </w:t>
+      </w:r>
+      <w:r>
+        <w:rPr>
+          <w:rStyle w:val="ng-binding"/>
+          <w:rFonts w:ascii="Times New Roman" w:hAnsi="Times New Roman" w:cs="Times New Roman"/>
+          <w:sz w:val="20"/>
+          <w:szCs w:val="20"/>
+        </w:rPr>
+        <w:t>D., Schneider</w:t>
+      </w:r>
+      <w:r>
+        <w:rPr>
+          <w:rStyle w:val="ng-binding"/>
+          <w:rFonts w:ascii="Times New Roman" w:hAnsi="Times New Roman" w:cs="Times New Roman"/>
+          <w:sz w:val="20"/>
+          <w:szCs w:val="20"/>
+        </w:rPr>
+        <w:t xml:space="preserve"> </w:t>
+      </w:r>
+      <w:r>
+        <w:rPr>
+          <w:rStyle w:val="ng-binding"/>
+          <w:rFonts w:ascii="Times New Roman" w:hAnsi="Times New Roman" w:cs="Times New Roman"/>
+          <w:sz w:val="20"/>
+          <w:szCs w:val="20"/>
+        </w:rPr>
+        <w:t>T.</w:t>
+      </w:r>
+      <w:r>
+        <w:rPr>
+          <w:rStyle w:val="ng-binding"/>
+          <w:rFonts w:ascii="Times New Roman" w:hAnsi="Times New Roman" w:cs="Times New Roman"/>
+          <w:sz w:val="20"/>
+          <w:szCs w:val="20"/>
+        </w:rPr>
+        <w:t>&amp;</w:t>
+      </w:r>
+      <w:r>
+        <w:rPr>
+          <w:rStyle w:val="ng-binding"/>
+          <w:rFonts w:ascii="Times New Roman" w:hAnsi="Times New Roman" w:cs="Times New Roman"/>
+          <w:sz w:val="20"/>
+          <w:szCs w:val="20"/>
+        </w:rPr>
+        <w:t xml:space="preserve"> Panozzo</w:t>
+      </w:r>
+      <w:r>
+        <w:rPr>
+          <w:rStyle w:val="ng-binding"/>
+          <w:rFonts w:ascii="Times New Roman" w:hAnsi="Times New Roman" w:cs="Times New Roman"/>
+          <w:sz w:val="20"/>
+          <w:szCs w:val="20"/>
+        </w:rPr>
+        <w:t xml:space="preserve"> </w:t>
+      </w:r>
+      <w:r>
+        <w:rPr>
+          <w:rStyle w:val="ng-binding"/>
+          <w:rFonts w:ascii="Times New Roman" w:hAnsi="Times New Roman" w:cs="Times New Roman"/>
+          <w:sz w:val="20"/>
+          <w:szCs w:val="20"/>
+        </w:rPr>
+        <w:t>D.</w:t>
+      </w:r>
+      <w:r>
+        <w:rPr>
+          <w:rStyle w:val="ng-binding"/>
+          <w:rFonts w:ascii="Times New Roman" w:hAnsi="Times New Roman" w:cs="Times New Roman"/>
+          <w:sz w:val="20"/>
+          <w:szCs w:val="20"/>
+        </w:rPr>
+        <w:t xml:space="preserve"> (2025). </w:t>
+      </w:r>
+      <w:r>
+        <w:rPr>
+          <w:rStyle w:val="ng-binding"/>
+          <w:rFonts w:ascii="Times New Roman" w:hAnsi="Times New Roman" w:cs="Times New Roman"/>
+          <w:b/>
+          <w:bCs/>
+          <w:sz w:val="20"/>
+          <w:szCs w:val="20"/>
+        </w:rPr>
+        <w:t>Topological Offsets</w:t>
+      </w:r>
+      <w:r>
+        <w:rPr>
+          <w:rStyle w:val="ng-binding"/>
+          <w:rFonts w:ascii="Times New Roman" w:hAnsi="Times New Roman" w:cs="Times New Roman"/>
+          <w:sz w:val="20"/>
+          <w:szCs w:val="20"/>
+        </w:rPr>
+        <w:t xml:space="preserve">. </w:t>
+      </w:r>
+      <w:r>
         <w:rPr>
           <w:rStyle w:val="ng-binding"/>
           <w:rFonts w:ascii="Times New Roman" w:hAnsi="Times New Roman" w:cs="Times New Roman"/>
@@ -2611,95 +2768,7 @@
           <w:sz w:val="20"/>
           <w:szCs w:val="20"/>
         </w:rPr>
-      </w:pPr>
-      <w:r>
-        <w:rPr>
-          <w:rStyle w:val="ng-binding"/>
-          <w:rFonts w:ascii="Times New Roman" w:hAnsi="Times New Roman" w:cs="Times New Roman"/>
-          <w:sz w:val="20"/>
-          <w:szCs w:val="20"/>
-        </w:rPr>
-        <w:t xml:space="preserve">Behrens, A.S., </w:t>
-      </w:r>
-      <w:proofErr w:type="spellStart"/>
-      <w:r>
-        <w:rPr>
-          <w:rStyle w:val="ng-binding"/>
-          <w:rFonts w:ascii="Times New Roman" w:hAnsi="Times New Roman" w:cs="Times New Roman"/>
-          <w:sz w:val="20"/>
-          <w:szCs w:val="20"/>
-        </w:rPr>
-        <w:t>Hübner</w:t>
-      </w:r>
-      <w:proofErr w:type="spellEnd"/>
-      <w:r>
-        <w:rPr>
-          <w:rStyle w:val="ng-binding"/>
-          <w:rFonts w:ascii="Times New Roman" w:hAnsi="Times New Roman" w:cs="Times New Roman"/>
-          <w:sz w:val="20"/>
-          <w:szCs w:val="20"/>
-        </w:rPr>
-        <w:t xml:space="preserve">, H., </w:t>
-      </w:r>
-      <w:proofErr w:type="spellStart"/>
-      <w:r>
-        <w:rPr>
-          <w:rStyle w:val="ng-binding"/>
-          <w:rFonts w:ascii="Times New Roman" w:hAnsi="Times New Roman" w:cs="Times New Roman"/>
-          <w:sz w:val="20"/>
-          <w:szCs w:val="20"/>
-        </w:rPr>
-        <w:t>Häberle</w:t>
-      </w:r>
-      <w:proofErr w:type="spellEnd"/>
-      <w:r>
-        <w:rPr>
-          <w:rStyle w:val="ng-binding"/>
-          <w:rFonts w:ascii="Times New Roman" w:hAnsi="Times New Roman" w:cs="Times New Roman"/>
-          <w:sz w:val="20"/>
-          <w:szCs w:val="20"/>
-        </w:rPr>
-        <w:t xml:space="preserve">, L., </w:t>
-      </w:r>
-      <w:proofErr w:type="spellStart"/>
-      <w:r>
-        <w:rPr>
-          <w:rStyle w:val="ng-binding"/>
-          <w:rFonts w:ascii="Times New Roman" w:hAnsi="Times New Roman" w:cs="Times New Roman"/>
-          <w:sz w:val="20"/>
-          <w:szCs w:val="20"/>
-        </w:rPr>
-        <w:t>Stamminger</w:t>
-      </w:r>
-      <w:proofErr w:type="spellEnd"/>
-      <w:r>
-        <w:rPr>
-          <w:rStyle w:val="ng-binding"/>
-          <w:rFonts w:ascii="Times New Roman" w:hAnsi="Times New Roman" w:cs="Times New Roman"/>
-          <w:sz w:val="20"/>
-          <w:szCs w:val="20"/>
-        </w:rPr>
-        <w:t xml:space="preserve">, M., Zint, D. &amp; others (2024). </w:t>
-      </w:r>
-      <w:r>
-        <w:rPr>
-          <w:rStyle w:val="ng-binding"/>
-          <w:rFonts w:ascii="Times New Roman" w:hAnsi="Times New Roman" w:cs="Times New Roman"/>
-          <w:b/>
-          <w:bCs/>
-          <w:sz w:val="20"/>
-          <w:szCs w:val="20"/>
-        </w:rPr>
-        <w:t>Comparative assessment of breast volume using a smartphone device versus MRI</w:t>
-      </w:r>
-      <w:r>
-        <w:rPr>
-          <w:rStyle w:val="ng-binding"/>
-          <w:rFonts w:ascii="Times New Roman" w:hAnsi="Times New Roman" w:cs="Times New Roman"/>
-          <w:sz w:val="20"/>
-          <w:szCs w:val="20"/>
-        </w:rPr>
-        <w:t xml:space="preserve">. </w:t>
+        <w:t>ACM Transactions on Graphics (</w:t>
       </w:r>
       <w:r>
         <w:rPr>
@@ -2710,7 +2779,7 @@
           <w:sz w:val="20"/>
           <w:szCs w:val="20"/>
         </w:rPr>
-        <w:t>Breast Cancer</w:t>
+        <w:t xml:space="preserve">TOG) </w:t>
       </w:r>
       <w:r>
         <w:rPr>
@@ -2719,147 +2788,23 @@
           <w:sz w:val="20"/>
           <w:szCs w:val="20"/>
         </w:rPr>
-        <w:t xml:space="preserve"> </w:t>
-      </w:r>
-      <w:r>
+        <w:t>(pp. 1-19).</w:t>
+      </w:r>
+    </w:p>
+    <w:p>
+      <w:pPr>
+        <w:spacing w:after="0"/>
         <w:rPr>
           <w:rStyle w:val="ng-binding"/>
           <w:rFonts w:ascii="Times New Roman" w:hAnsi="Times New Roman" w:cs="Times New Roman"/>
           <w:sz w:val="20"/>
           <w:szCs w:val="20"/>
         </w:rPr>
-        <w:t xml:space="preserve">(pp. </w:t>
-      </w:r>
-      <w:r>
-        <w:rPr>
-          <w:rStyle w:val="ng-binding"/>
-          <w:rFonts w:ascii="Times New Roman" w:hAnsi="Times New Roman" w:cs="Times New Roman"/>
-          <w:sz w:val="20"/>
-          <w:szCs w:val="20"/>
-        </w:rPr>
-        <w:t>1-11</w:t>
-      </w:r>
-      <w:r>
-        <w:rPr>
-          <w:rStyle w:val="ng-binding"/>
-          <w:rFonts w:ascii="Times New Roman" w:hAnsi="Times New Roman" w:cs="Times New Roman"/>
-          <w:sz w:val="20"/>
-          <w:szCs w:val="20"/>
-        </w:rPr>
-        <w:t>).</w:t>
-      </w:r>
-    </w:p>
-    <w:p>
-      <w:pPr>
-        <w:spacing w:after="0"/>
-        <w:rPr>
-          <w:rStyle w:val="ng-binding"/>
-          <w:rFonts w:ascii="Times New Roman" w:hAnsi="Times New Roman" w:cs="Times New Roman"/>
-          <w:sz w:val="20"/>
-          <w:szCs w:val="20"/>
-        </w:rPr>
-      </w:pPr>
-    </w:p>
-    <w:p>
-      <w:pPr>
-        <w:spacing w:after="0"/>
-        <w:rPr>
-          <w:rStyle w:val="ng-binding"/>
-          <w:rFonts w:ascii="Times New Roman" w:hAnsi="Times New Roman" w:cs="Times New Roman"/>
-          <w:sz w:val="20"/>
-          <w:szCs w:val="20"/>
-        </w:rPr>
-      </w:pPr>
-      <w:r>
-        <w:rPr>
-          <w:rStyle w:val="ng-binding"/>
-          <w:rFonts w:ascii="Times New Roman" w:hAnsi="Times New Roman" w:cs="Times New Roman"/>
-          <w:sz w:val="20"/>
-          <w:szCs w:val="20"/>
-        </w:rPr>
-        <w:t xml:space="preserve">Zint, D., </w:t>
-      </w:r>
-      <w:proofErr w:type="spellStart"/>
-      <w:r>
-        <w:rPr>
-          <w:rStyle w:val="ng-binding"/>
-          <w:rFonts w:ascii="Times New Roman" w:hAnsi="Times New Roman" w:cs="Times New Roman"/>
-          <w:sz w:val="20"/>
-          <w:szCs w:val="20"/>
-        </w:rPr>
-        <w:t>Maruani</w:t>
-      </w:r>
-      <w:proofErr w:type="spellEnd"/>
-      <w:r>
-        <w:rPr>
-          <w:rStyle w:val="ng-binding"/>
-          <w:rFonts w:ascii="Times New Roman" w:hAnsi="Times New Roman" w:cs="Times New Roman"/>
-          <w:sz w:val="20"/>
-          <w:szCs w:val="20"/>
-        </w:rPr>
-        <w:t>, N., Rouxel-</w:t>
-      </w:r>
-      <w:proofErr w:type="spellStart"/>
-      <w:r>
-        <w:rPr>
-          <w:rStyle w:val="ng-binding"/>
-          <w:rFonts w:ascii="Times New Roman" w:hAnsi="Times New Roman" w:cs="Times New Roman"/>
-          <w:sz w:val="20"/>
-          <w:szCs w:val="20"/>
-        </w:rPr>
-        <w:t>Labbé</w:t>
-      </w:r>
-      <w:proofErr w:type="spellEnd"/>
-      <w:r>
-        <w:rPr>
-          <w:rStyle w:val="ng-binding"/>
-          <w:rFonts w:ascii="Times New Roman" w:hAnsi="Times New Roman" w:cs="Times New Roman"/>
-          <w:sz w:val="20"/>
-          <w:szCs w:val="20"/>
-        </w:rPr>
-        <w:t xml:space="preserve"> M. &amp; </w:t>
-      </w:r>
-      <w:proofErr w:type="spellStart"/>
-      <w:r>
-        <w:rPr>
-          <w:rStyle w:val="ng-binding"/>
-          <w:rFonts w:ascii="Times New Roman" w:hAnsi="Times New Roman" w:cs="Times New Roman"/>
-          <w:sz w:val="20"/>
-          <w:szCs w:val="20"/>
-        </w:rPr>
-        <w:t>Alliez</w:t>
-      </w:r>
-      <w:proofErr w:type="spellEnd"/>
-      <w:r>
-        <w:rPr>
-          <w:rStyle w:val="ng-binding"/>
-          <w:rFonts w:ascii="Times New Roman" w:hAnsi="Times New Roman" w:cs="Times New Roman"/>
-          <w:sz w:val="20"/>
-          <w:szCs w:val="20"/>
-        </w:rPr>
-        <w:t xml:space="preserve">, P. (2023). </w:t>
-      </w:r>
-      <w:r>
-        <w:rPr>
-          <w:rStyle w:val="ng-binding"/>
-          <w:rFonts w:ascii="Times New Roman" w:hAnsi="Times New Roman" w:cs="Times New Roman"/>
-          <w:b/>
-          <w:bCs/>
-          <w:sz w:val="20"/>
-          <w:szCs w:val="20"/>
-        </w:rPr>
-        <w:t>Feature-Preserving Offset Mesh Generation from Topology-Adapted Octrees</w:t>
-      </w:r>
-      <w:r>
-        <w:rPr>
-          <w:rStyle w:val="ng-binding"/>
-          <w:rFonts w:ascii="Times New Roman" w:hAnsi="Times New Roman" w:cs="Times New Roman"/>
-          <w:sz w:val="20"/>
-          <w:szCs w:val="20"/>
-        </w:rPr>
-        <w:t xml:space="preserve">. </w:t>
-      </w:r>
-      <w:r>
+      </w:pPr>
+    </w:p>
+    <w:p>
+      <w:pPr>
+        <w:spacing w:after="0"/>
         <w:rPr>
           <w:rStyle w:val="ng-binding"/>
           <w:rFonts w:ascii="Times New Roman" w:hAnsi="Times New Roman" w:cs="Times New Roman"/>
@@ -2868,7 +2813,36 @@
           <w:sz w:val="20"/>
           <w:szCs w:val="20"/>
         </w:rPr>
-        <w:t>Computer Graphics Forum</w:t>
+      </w:pPr>
+      <w:r>
+        <w:rPr>
+          <w:rStyle w:val="ng-binding"/>
+          <w:rFonts w:ascii="Times New Roman" w:hAnsi="Times New Roman" w:cs="Times New Roman"/>
+          <w:sz w:val="20"/>
+          <w:szCs w:val="20"/>
+          <w:lang w:val="de-DE"/>
+        </w:rPr>
+        <w:t xml:space="preserve">Behrens, A.S., Hübner, H., Häberle, L., Stamminger, M., Zint, D. &amp; others (2024). </w:t>
+      </w:r>
+      <w:r>
+        <w:rPr>
+          <w:rStyle w:val="ng-binding"/>
+          <w:rFonts w:ascii="Times New Roman" w:hAnsi="Times New Roman" w:cs="Times New Roman"/>
+          <w:b/>
+          <w:bCs/>
+          <w:sz w:val="20"/>
+          <w:szCs w:val="20"/>
+        </w:rPr>
+        <w:t>Comparative assessment of breast volume using a smartphone device versus MRI</w:t>
+      </w:r>
+      <w:r>
+        <w:rPr>
+          <w:rStyle w:val="ng-binding"/>
+          <w:rFonts w:ascii="Times New Roman" w:hAnsi="Times New Roman" w:cs="Times New Roman"/>
+          <w:sz w:val="20"/>
+          <w:szCs w:val="20"/>
+        </w:rPr>
+        <w:t xml:space="preserve">. </w:t>
       </w:r>
       <w:r>
         <w:rPr>
@@ -2879,6 +2853,15 @@
           <w:sz w:val="20"/>
           <w:szCs w:val="20"/>
         </w:rPr>
+        <w:t>Breast Cancer</w:t>
+      </w:r>
+      <w:r>
+        <w:rPr>
+          <w:rStyle w:val="ng-binding"/>
+          <w:rFonts w:ascii="Times New Roman" w:hAnsi="Times New Roman" w:cs="Times New Roman"/>
+          <w:sz w:val="20"/>
+          <w:szCs w:val="20"/>
+        </w:rPr>
         <w:t xml:space="preserve"> </w:t>
       </w:r>
       <w:r>
@@ -2888,29 +2871,17 @@
           <w:sz w:val="20"/>
           <w:szCs w:val="20"/>
         </w:rPr>
-        <w:t>(pp. 12).</w:t>
-      </w:r>
-    </w:p>
-    <w:p>
-      <w:pPr>
-        <w:spacing w:after="0"/>
+        <w:t xml:space="preserve">(pp. </w:t>
+      </w:r>
+      <w:r>
         <w:rPr>
           <w:rStyle w:val="ng-binding"/>
           <w:rFonts w:ascii="Times New Roman" w:hAnsi="Times New Roman" w:cs="Times New Roman"/>
           <w:sz w:val="20"/>
           <w:szCs w:val="20"/>
         </w:rPr>
-      </w:pPr>
-    </w:p>
-    <w:p>
-      <w:pPr>
-        <w:spacing w:after="0"/>
-        <w:rPr>
-          <w:rFonts w:ascii="Times New Roman" w:hAnsi="Times New Roman" w:cs="Times New Roman"/>
-          <w:sz w:val="20"/>
-          <w:szCs w:val="20"/>
-        </w:rPr>
-      </w:pPr>
+        <w:t>1-11</w:t>
+      </w:r>
       <w:r>
         <w:rPr>
           <w:rStyle w:val="ng-binding"/>
@@ -2918,70 +2889,63 @@
           <w:sz w:val="20"/>
           <w:szCs w:val="20"/>
         </w:rPr>
-        <w:t xml:space="preserve">Zint, D., &amp; Grosso, R. (2022). </w:t>
-      </w:r>
-      <w:r>
+        <w:t>).</w:t>
+      </w:r>
+    </w:p>
+    <w:p>
+      <w:pPr>
+        <w:spacing w:after="0"/>
         <w:rPr>
           <w:rStyle w:val="ng-binding"/>
           <w:rFonts w:ascii="Times New Roman" w:hAnsi="Times New Roman" w:cs="Times New Roman"/>
-          <w:b/>
-          <w:sz w:val="20"/>
-          <w:szCs w:val="20"/>
-        </w:rPr>
-        <w:t>Resolving Non-Manifoldness on Meshes from Dual Marching Cubes</w:t>
-      </w:r>
-      <w:r>
+          <w:sz w:val="20"/>
+          <w:szCs w:val="20"/>
+        </w:rPr>
+      </w:pPr>
+    </w:p>
+    <w:p>
+      <w:pPr>
+        <w:spacing w:after="0"/>
         <w:rPr>
           <w:rStyle w:val="ng-binding"/>
           <w:rFonts w:ascii="Times New Roman" w:hAnsi="Times New Roman" w:cs="Times New Roman"/>
           <w:sz w:val="20"/>
           <w:szCs w:val="20"/>
+          <w:lang w:val="de-DE"/>
+        </w:rPr>
+      </w:pPr>
+      <w:r>
+        <w:rPr>
+          <w:rStyle w:val="ng-binding"/>
+          <w:rFonts w:ascii="Times New Roman" w:hAnsi="Times New Roman" w:cs="Times New Roman"/>
+          <w:sz w:val="20"/>
+          <w:szCs w:val="20"/>
+        </w:rPr>
+        <w:t xml:space="preserve">Zint, D., Maruani, N., Rouxel-Labbé M. &amp; Alliez, P. (2023). </w:t>
+      </w:r>
+      <w:r>
+        <w:rPr>
+          <w:rStyle w:val="ng-binding"/>
+          <w:rFonts w:ascii="Times New Roman" w:hAnsi="Times New Roman" w:cs="Times New Roman"/>
+          <w:b/>
+          <w:bCs/>
+          <w:sz w:val="20"/>
+          <w:szCs w:val="20"/>
+        </w:rPr>
+        <w:t>Feature-Preserving Offset Mesh Generation from Topology-Adapted Octrees</w:t>
+      </w:r>
+      <w:r>
+        <w:rPr>
+          <w:rStyle w:val="ng-binding"/>
+          <w:rFonts w:ascii="Times New Roman" w:hAnsi="Times New Roman" w:cs="Times New Roman"/>
+          <w:sz w:val="20"/>
+          <w:szCs w:val="20"/>
         </w:rPr>
         <w:t xml:space="preserve">. </w:t>
       </w:r>
-      <w:proofErr w:type="spellStart"/>
-      <w:r>
-        <w:rPr>
-          <w:rFonts w:ascii="Times New Roman" w:hAnsi="Times New Roman" w:cs="Times New Roman"/>
-          <w:i/>
-          <w:sz w:val="20"/>
-          <w:szCs w:val="20"/>
-        </w:rPr>
-        <w:t>Eurographics</w:t>
-      </w:r>
-      <w:proofErr w:type="spellEnd"/>
-      <w:r>
-        <w:rPr>
-          <w:rFonts w:ascii="Times New Roman" w:hAnsi="Times New Roman" w:cs="Times New Roman"/>
-          <w:i/>
-          <w:sz w:val="20"/>
-          <w:szCs w:val="20"/>
-        </w:rPr>
-        <w:t xml:space="preserve"> 2022 - Short Papers</w:t>
-      </w:r>
-      <w:r>
-        <w:rPr>
-          <w:rFonts w:ascii="Times New Roman" w:hAnsi="Times New Roman" w:cs="Times New Roman"/>
-          <w:sz w:val="20"/>
-          <w:szCs w:val="20"/>
-        </w:rPr>
-        <w:t>.</w:t>
-      </w:r>
-    </w:p>
-    <w:p>
-      <w:pPr>
-        <w:spacing w:after="0"/>
-        <w:rPr>
-          <w:rFonts w:ascii="Times New Roman" w:hAnsi="Times New Roman" w:cs="Times New Roman"/>
-          <w:sz w:val="20"/>
-          <w:szCs w:val="20"/>
-        </w:rPr>
-      </w:pPr>
-    </w:p>
-    <w:p>
-      <w:pPr>
-        <w:spacing w:after="0"/>
-        <w:rPr>
+      <w:r>
+        <w:rPr>
+          <w:rStyle w:val="ng-binding"/>
           <w:rFonts w:ascii="Times New Roman" w:hAnsi="Times New Roman" w:cs="Times New Roman"/>
           <w:i/>
           <w:iCs/>
@@ -2989,35 +2953,11 @@
           <w:szCs w:val="20"/>
           <w:lang w:val="de-DE"/>
         </w:rPr>
-      </w:pPr>
-      <w:r>
-        <w:rPr>
-          <w:rFonts w:ascii="Times New Roman" w:hAnsi="Times New Roman" w:cs="Times New Roman"/>
-          <w:sz w:val="20"/>
-          <w:szCs w:val="20"/>
-        </w:rPr>
-        <w:t xml:space="preserve">Zint, D. (2021). </w:t>
-      </w:r>
-      <w:r>
-        <w:rPr>
-          <w:rFonts w:ascii="Times New Roman" w:hAnsi="Times New Roman" w:cs="Times New Roman"/>
-          <w:b/>
-          <w:bCs/>
-          <w:sz w:val="20"/>
-          <w:szCs w:val="20"/>
-        </w:rPr>
-        <w:t>Block-Structured Grid Generation for High-Performance Ocean Simulation</w:t>
-      </w:r>
-      <w:r>
-        <w:rPr>
-          <w:rFonts w:ascii="Times New Roman" w:hAnsi="Times New Roman" w:cs="Times New Roman"/>
-          <w:sz w:val="20"/>
-          <w:szCs w:val="20"/>
-        </w:rPr>
-        <w:t xml:space="preserve">. </w:t>
-      </w:r>
-      <w:r>
-        <w:rPr>
+        <w:t>Computer Graphics Forum</w:t>
+      </w:r>
+      <w:r>
+        <w:rPr>
+          <w:rStyle w:val="ng-binding"/>
           <w:rFonts w:ascii="Times New Roman" w:hAnsi="Times New Roman" w:cs="Times New Roman"/>
           <w:i/>
           <w:iCs/>
@@ -3025,27 +2965,157 @@
           <w:szCs w:val="20"/>
           <w:lang w:val="de-DE"/>
         </w:rPr>
-        <w:t>PhD</w:t>
-      </w:r>
-      <w:r>
-        <w:rPr>
-          <w:rFonts w:ascii="Times New Roman" w:hAnsi="Times New Roman" w:cs="Times New Roman"/>
-          <w:sz w:val="20"/>
-          <w:szCs w:val="20"/>
-          <w:lang w:val="de-DE"/>
-        </w:rPr>
         <w:t xml:space="preserve"> </w:t>
       </w:r>
       <w:r>
         <w:rPr>
+          <w:rStyle w:val="ng-binding"/>
+          <w:rFonts w:ascii="Times New Roman" w:hAnsi="Times New Roman" w:cs="Times New Roman"/>
+          <w:sz w:val="20"/>
+          <w:szCs w:val="20"/>
+          <w:lang w:val="de-DE"/>
+        </w:rPr>
+        <w:t>(pp. 12).</w:t>
+      </w:r>
+    </w:p>
+    <w:p>
+      <w:pPr>
+        <w:spacing w:after="0"/>
+        <w:rPr>
+          <w:rStyle w:val="ng-binding"/>
+          <w:rFonts w:ascii="Times New Roman" w:hAnsi="Times New Roman" w:cs="Times New Roman"/>
+          <w:sz w:val="20"/>
+          <w:szCs w:val="20"/>
+          <w:lang w:val="de-DE"/>
+        </w:rPr>
+      </w:pPr>
+    </w:p>
+    <w:p>
+      <w:pPr>
+        <w:spacing w:after="0"/>
+        <w:rPr>
+          <w:rStyle w:val="ng-binding"/>
+          <w:rFonts w:ascii="Times New Roman" w:hAnsi="Times New Roman" w:cs="Times New Roman"/>
+          <w:sz w:val="20"/>
+          <w:szCs w:val="20"/>
+        </w:rPr>
+      </w:pPr>
+      <w:r>
+        <w:rPr>
+          <w:rStyle w:val="ng-binding"/>
+          <w:rFonts w:ascii="Times New Roman" w:hAnsi="Times New Roman" w:cs="Times New Roman"/>
+          <w:sz w:val="20"/>
+          <w:szCs w:val="20"/>
+          <w:lang w:val="de-DE"/>
+        </w:rPr>
+        <w:t xml:space="preserve">Faghih-Naini, S., Kuckuk, S., Zint, D., Kemmler, S., Köstler, H., &amp; Aizinger, V. (2023). </w:t>
+      </w:r>
+      <w:r>
+        <w:rPr>
+          <w:rStyle w:val="ng-binding"/>
+          <w:rFonts w:ascii="Times New Roman" w:hAnsi="Times New Roman" w:cs="Times New Roman"/>
+          <w:b/>
+          <w:bCs/>
+          <w:sz w:val="20"/>
+          <w:szCs w:val="20"/>
+        </w:rPr>
+        <w:t>Discontinuous Galerkin method for the shallow water equations on complex domains using masked block-structured grids</w:t>
+      </w:r>
+      <w:r>
+        <w:rPr>
+          <w:rStyle w:val="ng-binding"/>
+          <w:rFonts w:ascii="Times New Roman" w:hAnsi="Times New Roman" w:cs="Times New Roman"/>
+          <w:sz w:val="20"/>
+          <w:szCs w:val="20"/>
+        </w:rPr>
+        <w:t xml:space="preserve">. </w:t>
+      </w:r>
+      <w:r>
+        <w:rPr>
+          <w:rStyle w:val="ng-binding"/>
           <w:rFonts w:ascii="Times New Roman" w:hAnsi="Times New Roman" w:cs="Times New Roman"/>
           <w:i/>
           <w:iCs/>
           <w:sz w:val="20"/>
           <w:szCs w:val="20"/>
-          <w:lang w:val="de-DE"/>
-        </w:rPr>
-        <w:t>Thesis</w:t>
+        </w:rPr>
+        <w:t>Advances in Water Resources</w:t>
+      </w:r>
+      <w:r>
+        <w:rPr>
+          <w:rStyle w:val="ng-binding"/>
+          <w:rFonts w:ascii="Times New Roman" w:hAnsi="Times New Roman" w:cs="Times New Roman"/>
+          <w:sz w:val="20"/>
+          <w:szCs w:val="20"/>
+        </w:rPr>
+        <w:t>, 182, 104584.</w:t>
+      </w:r>
+    </w:p>
+    <w:p>
+      <w:pPr>
+        <w:spacing w:after="0"/>
+        <w:rPr>
+          <w:rStyle w:val="ng-binding"/>
+          <w:rFonts w:ascii="Times New Roman" w:hAnsi="Times New Roman" w:cs="Times New Roman"/>
+          <w:sz w:val="20"/>
+          <w:szCs w:val="20"/>
+        </w:rPr>
+      </w:pPr>
+    </w:p>
+    <w:p>
+      <w:pPr>
+        <w:spacing w:after="0"/>
+        <w:rPr>
+          <w:rFonts w:ascii="Times New Roman" w:hAnsi="Times New Roman" w:cs="Times New Roman"/>
+          <w:sz w:val="20"/>
+          <w:szCs w:val="20"/>
+        </w:rPr>
+      </w:pPr>
+      <w:r>
+        <w:rPr>
+          <w:rStyle w:val="ng-binding"/>
+          <w:rFonts w:ascii="Times New Roman" w:hAnsi="Times New Roman" w:cs="Times New Roman"/>
+          <w:sz w:val="20"/>
+          <w:szCs w:val="20"/>
+        </w:rPr>
+        <w:lastRenderedPageBreak/>
+        <w:t xml:space="preserve">Zint, D., &amp; Grosso, R. (2022). </w:t>
+      </w:r>
+      <w:r>
+        <w:rPr>
+          <w:rStyle w:val="ng-binding"/>
+          <w:rFonts w:ascii="Times New Roman" w:hAnsi="Times New Roman" w:cs="Times New Roman"/>
+          <w:b/>
+          <w:sz w:val="20"/>
+          <w:szCs w:val="20"/>
+        </w:rPr>
+        <w:t>Resolving Non-Manifoldness on Meshes from Dual Marching Cubes</w:t>
+      </w:r>
+      <w:r>
+        <w:rPr>
+          <w:rStyle w:val="ng-binding"/>
+          <w:rFonts w:ascii="Times New Roman" w:hAnsi="Times New Roman" w:cs="Times New Roman"/>
+          <w:sz w:val="20"/>
+          <w:szCs w:val="20"/>
+        </w:rPr>
+        <w:t xml:space="preserve">. </w:t>
+      </w:r>
+      <w:r>
+        <w:rPr>
+          <w:rFonts w:ascii="Times New Roman" w:hAnsi="Times New Roman" w:cs="Times New Roman"/>
+          <w:i/>
+          <w:sz w:val="20"/>
+          <w:szCs w:val="20"/>
+        </w:rPr>
+        <w:t>Eurographics 2022 - Short Papers</w:t>
+      </w:r>
+      <w:r>
+        <w:rPr>
+          <w:rFonts w:ascii="Times New Roman" w:hAnsi="Times New Roman" w:cs="Times New Roman"/>
+          <w:sz w:val="20"/>
+          <w:szCs w:val="20"/>
+        </w:rPr>
+        <w:t>.</w:t>
       </w:r>
     </w:p>
     <w:p>
@@ -3077,85 +3147,7 @@
           <w:szCs w:val="20"/>
           <w:lang w:val="de-DE"/>
         </w:rPr>
-        <w:t xml:space="preserve">Zint, D., Grosso, R., </w:t>
-      </w:r>
-      <w:proofErr w:type="spellStart"/>
-      <w:r>
-        <w:rPr>
-          <w:rFonts w:ascii="Times New Roman" w:hAnsi="Times New Roman" w:cs="Times New Roman"/>
-          <w:sz w:val="20"/>
-          <w:szCs w:val="20"/>
-          <w:lang w:val="de-DE"/>
-        </w:rPr>
-        <w:t>Aizinger</w:t>
-      </w:r>
-      <w:proofErr w:type="spellEnd"/>
-      <w:r>
-        <w:rPr>
-          <w:rFonts w:ascii="Times New Roman" w:hAnsi="Times New Roman" w:cs="Times New Roman"/>
-          <w:sz w:val="20"/>
-          <w:szCs w:val="20"/>
-          <w:lang w:val="de-DE"/>
-        </w:rPr>
-        <w:t xml:space="preserve">, V., </w:t>
-      </w:r>
-      <w:proofErr w:type="spellStart"/>
-      <w:r>
-        <w:rPr>
-          <w:rFonts w:ascii="Times New Roman" w:hAnsi="Times New Roman" w:cs="Times New Roman"/>
-          <w:sz w:val="20"/>
-          <w:szCs w:val="20"/>
-          <w:lang w:val="de-DE"/>
-        </w:rPr>
-        <w:t>Faghih-Naini</w:t>
-      </w:r>
-      <w:proofErr w:type="spellEnd"/>
-      <w:r>
-        <w:rPr>
-          <w:rFonts w:ascii="Times New Roman" w:hAnsi="Times New Roman" w:cs="Times New Roman"/>
-          <w:sz w:val="20"/>
-          <w:szCs w:val="20"/>
-          <w:lang w:val="de-DE"/>
-        </w:rPr>
-        <w:t xml:space="preserve">, S., </w:t>
-      </w:r>
-      <w:proofErr w:type="spellStart"/>
-      <w:r>
-        <w:rPr>
-          <w:rFonts w:ascii="Times New Roman" w:hAnsi="Times New Roman" w:cs="Times New Roman"/>
-          <w:sz w:val="20"/>
-          <w:szCs w:val="20"/>
-          <w:lang w:val="de-DE"/>
-        </w:rPr>
-        <w:t>Kuckuk</w:t>
-      </w:r>
-      <w:proofErr w:type="spellEnd"/>
-      <w:r>
-        <w:rPr>
-          <w:rFonts w:ascii="Times New Roman" w:hAnsi="Times New Roman" w:cs="Times New Roman"/>
-          <w:sz w:val="20"/>
-          <w:szCs w:val="20"/>
-          <w:lang w:val="de-DE"/>
-        </w:rPr>
-        <w:t>, S. &amp; Köstler, H. (202</w:t>
-      </w:r>
-      <w:r>
-        <w:rPr>
-          <w:rFonts w:ascii="Times New Roman" w:hAnsi="Times New Roman" w:cs="Times New Roman"/>
-          <w:sz w:val="20"/>
-          <w:szCs w:val="20"/>
-          <w:lang w:val="de-DE"/>
-        </w:rPr>
-        <w:t>2</w:t>
-      </w:r>
-      <w:r>
-        <w:rPr>
-          <w:rFonts w:ascii="Times New Roman" w:hAnsi="Times New Roman" w:cs="Times New Roman"/>
-          <w:sz w:val="20"/>
-          <w:szCs w:val="20"/>
-          <w:lang w:val="de-DE"/>
-        </w:rPr>
-        <w:t xml:space="preserve">). </w:t>
+        <w:t xml:space="preserve">Zint, D., Grosso, R., Aizinger, V., Faghih-Naini, S., Kuckuk, S. &amp; Köstler, H. (2022). </w:t>
       </w:r>
       <w:r>
         <w:rPr>
@@ -3211,200 +3203,33 @@
         <w:spacing w:after="0"/>
         <w:rPr>
           <w:rFonts w:ascii="Times New Roman" w:hAnsi="Times New Roman" w:cs="Times New Roman"/>
-          <w:sz w:val="20"/>
-          <w:szCs w:val="20"/>
-        </w:rPr>
-      </w:pPr>
-      <w:r>
-        <w:rPr>
-          <w:rFonts w:ascii="Times New Roman" w:hAnsi="Times New Roman" w:cs="Times New Roman"/>
-          <w:sz w:val="20"/>
-          <w:szCs w:val="20"/>
-        </w:rPr>
-        <w:t>Grosso, R., &amp; Zint, D. (202</w:t>
-      </w:r>
-      <w:r>
-        <w:rPr>
-          <w:rFonts w:ascii="Times New Roman" w:hAnsi="Times New Roman" w:cs="Times New Roman"/>
-          <w:sz w:val="20"/>
-          <w:szCs w:val="20"/>
-        </w:rPr>
-        <w:t>1</w:t>
-      </w:r>
-      <w:r>
-        <w:rPr>
-          <w:rFonts w:ascii="Times New Roman" w:hAnsi="Times New Roman" w:cs="Times New Roman"/>
-          <w:sz w:val="20"/>
-          <w:szCs w:val="20"/>
-        </w:rPr>
-        <w:t xml:space="preserve">). </w:t>
-      </w:r>
-      <w:r>
-        <w:rPr>
-          <w:rFonts w:ascii="Times New Roman" w:hAnsi="Times New Roman" w:cs="Times New Roman"/>
-          <w:b/>
-          <w:bCs/>
-          <w:sz w:val="20"/>
-          <w:szCs w:val="20"/>
-        </w:rPr>
-        <w:t>A Parallel Dual Marching Cubes Approach to Quad Only Surface Reconstruction</w:t>
-      </w:r>
-      <w:r>
-        <w:rPr>
-          <w:rFonts w:ascii="Times New Roman" w:hAnsi="Times New Roman" w:cs="Times New Roman"/>
-          <w:sz w:val="20"/>
-          <w:szCs w:val="20"/>
-        </w:rPr>
-        <w:t xml:space="preserve">. </w:t>
-      </w:r>
-      <w:r>
-        <w:rPr>
-          <w:rFonts w:ascii="Times New Roman" w:hAnsi="Times New Roman" w:cs="Times New Roman"/>
           <w:i/>
           <w:iCs/>
           <w:sz w:val="20"/>
           <w:szCs w:val="20"/>
-        </w:rPr>
-        <w:t>The Visual Computer, 1-16</w:t>
-      </w:r>
-      <w:r>
-        <w:rPr>
-          <w:rFonts w:ascii="Times New Roman" w:hAnsi="Times New Roman" w:cs="Times New Roman"/>
-          <w:sz w:val="20"/>
-          <w:szCs w:val="20"/>
-        </w:rPr>
-        <w:t>.</w:t>
-      </w:r>
-    </w:p>
-    <w:p>
-      <w:pPr>
-        <w:spacing w:after="0"/>
-        <w:rPr>
-          <w:rFonts w:ascii="Times New Roman" w:hAnsi="Times New Roman" w:cs="Times New Roman"/>
-          <w:b/>
-          <w:sz w:val="20"/>
-          <w:szCs w:val="20"/>
-        </w:rPr>
-      </w:pPr>
-    </w:p>
-    <w:p>
-      <w:pPr>
-        <w:spacing w:after="0"/>
-        <w:rPr>
-          <w:rFonts w:ascii="Times New Roman" w:hAnsi="Times New Roman" w:cs="Times New Roman"/>
-          <w:sz w:val="20"/>
-          <w:szCs w:val="20"/>
-        </w:rPr>
-      </w:pPr>
-      <w:r>
-        <w:rPr>
-          <w:rStyle w:val="ng-binding"/>
-          <w:rFonts w:ascii="Times New Roman" w:hAnsi="Times New Roman" w:cs="Times New Roman"/>
-          <w:sz w:val="20"/>
-          <w:szCs w:val="20"/>
-        </w:rPr>
-        <w:t xml:space="preserve">Zint, D., &amp; Grosso, R. (2021). </w:t>
-      </w:r>
-      <w:r>
-        <w:rPr>
-          <w:rStyle w:val="ng-binding"/>
-          <w:rFonts w:ascii="Times New Roman" w:hAnsi="Times New Roman" w:cs="Times New Roman"/>
-          <w:b/>
-          <w:sz w:val="20"/>
-          <w:szCs w:val="20"/>
-        </w:rPr>
-        <w:t>A Hybrid Appr</w:t>
-      </w:r>
-      <w:r>
-        <w:rPr>
-          <w:rStyle w:val="ng-binding"/>
-          <w:rFonts w:ascii="Times New Roman" w:hAnsi="Times New Roman" w:cs="Times New Roman"/>
-          <w:b/>
-          <w:sz w:val="20"/>
-          <w:szCs w:val="20"/>
-        </w:rPr>
-        <w:t>o</w:t>
-      </w:r>
-      <w:r>
-        <w:rPr>
-          <w:rStyle w:val="ng-binding"/>
-          <w:rFonts w:ascii="Times New Roman" w:hAnsi="Times New Roman" w:cs="Times New Roman"/>
-          <w:b/>
-          <w:sz w:val="20"/>
-          <w:szCs w:val="20"/>
-        </w:rPr>
-        <w:t>ach to Fast Indirect Quadrilateral Mesh Generation</w:t>
-      </w:r>
-      <w:r>
-        <w:rPr>
-          <w:rStyle w:val="ng-binding"/>
-          <w:rFonts w:ascii="Times New Roman" w:hAnsi="Times New Roman" w:cs="Times New Roman"/>
-          <w:sz w:val="20"/>
-          <w:szCs w:val="20"/>
-        </w:rPr>
-        <w:t xml:space="preserve">. </w:t>
-      </w:r>
-      <w:r>
-        <w:rPr>
-          <w:rFonts w:ascii="Times New Roman" w:hAnsi="Times New Roman" w:cs="Times New Roman"/>
-          <w:i/>
-          <w:sz w:val="20"/>
-          <w:szCs w:val="20"/>
-        </w:rPr>
-        <w:t>Numerical Geometry, Grid Generation and Scientific Computing</w:t>
-      </w:r>
-      <w:r>
-        <w:rPr>
-          <w:rFonts w:ascii="Times New Roman" w:hAnsi="Times New Roman" w:cs="Times New Roman"/>
-          <w:sz w:val="20"/>
-          <w:szCs w:val="20"/>
-        </w:rPr>
-        <w:t xml:space="preserve"> (pp. 281-294).</w:t>
-      </w:r>
-    </w:p>
-    <w:p>
-      <w:pPr>
-        <w:spacing w:after="0"/>
-        <w:rPr>
-          <w:rFonts w:ascii="Times New Roman" w:hAnsi="Times New Roman" w:cs="Times New Roman"/>
-          <w:i/>
-          <w:sz w:val="20"/>
-          <w:szCs w:val="20"/>
-        </w:rPr>
-      </w:pPr>
-    </w:p>
-    <w:p>
-      <w:pPr>
-        <w:spacing w:after="0"/>
-        <w:rPr>
-          <w:rStyle w:val="ng-binding"/>
-          <w:rFonts w:ascii="Times New Roman" w:hAnsi="Times New Roman" w:cs="Times New Roman"/>
-          <w:sz w:val="20"/>
-          <w:szCs w:val="20"/>
-        </w:rPr>
-      </w:pPr>
-      <w:r>
-        <w:rPr>
-          <w:rStyle w:val="ng-binding"/>
-          <w:rFonts w:ascii="Times New Roman" w:hAnsi="Times New Roman" w:cs="Times New Roman"/>
-          <w:sz w:val="20"/>
-          <w:szCs w:val="20"/>
-        </w:rPr>
-        <w:t xml:space="preserve">Zint, D., &amp; Grosso, R. (2021). </w:t>
-      </w:r>
-      <w:r>
-        <w:rPr>
-          <w:rStyle w:val="ng-binding"/>
-          <w:rFonts w:ascii="Times New Roman" w:hAnsi="Times New Roman" w:cs="Times New Roman"/>
-          <w:b/>
-          <w:sz w:val="20"/>
-          <w:szCs w:val="20"/>
-        </w:rPr>
-        <w:t>On the Link Between Mesh Size Adaptation and Irregular Vertices</w:t>
-      </w:r>
-      <w:r>
-        <w:rPr>
-          <w:rStyle w:val="ng-binding"/>
+          <w:lang w:val="de-DE"/>
+        </w:rPr>
+      </w:pPr>
+      <w:r>
+        <w:rPr>
+          <w:rFonts w:ascii="Times New Roman" w:hAnsi="Times New Roman" w:cs="Times New Roman"/>
+          <w:sz w:val="20"/>
+          <w:szCs w:val="20"/>
+        </w:rPr>
+        <w:t xml:space="preserve">Zint, D. (2021). </w:t>
+      </w:r>
+      <w:r>
+        <w:rPr>
+          <w:rFonts w:ascii="Times New Roman" w:hAnsi="Times New Roman" w:cs="Times New Roman"/>
+          <w:b/>
+          <w:bCs/>
+          <w:sz w:val="20"/>
+          <w:szCs w:val="20"/>
+        </w:rPr>
+        <w:t>Block-Structured Grid Generation for High-Performance Ocean Simulation</w:t>
+      </w:r>
+      <w:r>
+        <w:rPr>
           <w:rFonts w:ascii="Times New Roman" w:hAnsi="Times New Roman" w:cs="Times New Roman"/>
           <w:sz w:val="20"/>
           <w:szCs w:val="20"/>
@@ -3418,8 +3243,18 @@
           <w:iCs/>
           <w:sz w:val="20"/>
           <w:szCs w:val="20"/>
-        </w:rPr>
-        <w:t>Proceedings of the 16th International Joint Conference on Computer Vision, Imaging and Computer Graphics Theory and Applications - Volume 1: GRAPP</w:t>
+          <w:lang w:val="de-DE"/>
+        </w:rPr>
+        <w:t>PhD</w:t>
+      </w:r>
+      <w:r>
+        <w:rPr>
+          <w:rFonts w:ascii="Times New Roman" w:hAnsi="Times New Roman" w:cs="Times New Roman"/>
+          <w:sz w:val="20"/>
+          <w:szCs w:val="20"/>
+          <w:lang w:val="de-DE"/>
+        </w:rPr>
+        <w:t xml:space="preserve"> </w:t>
       </w:r>
       <w:r>
         <w:rPr>
@@ -3428,154 +3263,53 @@
           <w:iCs/>
           <w:sz w:val="20"/>
           <w:szCs w:val="20"/>
-        </w:rPr>
-        <w:t xml:space="preserve"> </w:t>
-      </w:r>
-      <w:r>
-        <w:rPr>
-          <w:rFonts w:ascii="Times New Roman" w:hAnsi="Times New Roman" w:cs="Times New Roman"/>
-          <w:iCs/>
-          <w:sz w:val="20"/>
-          <w:szCs w:val="20"/>
-        </w:rPr>
-        <w:t>(pp. 67-74)</w:t>
-      </w:r>
-      <w:r>
-        <w:rPr>
-          <w:rFonts w:ascii="Times New Roman" w:hAnsi="Times New Roman" w:cs="Times New Roman"/>
-          <w:iCs/>
-          <w:sz w:val="20"/>
-          <w:szCs w:val="20"/>
-        </w:rPr>
-        <w:t>.</w:t>
-      </w:r>
-    </w:p>
-    <w:p>
-      <w:pPr>
-        <w:spacing w:after="0"/>
-        <w:rPr>
-          <w:rStyle w:val="ng-binding"/>
-          <w:rFonts w:ascii="Times New Roman" w:hAnsi="Times New Roman" w:cs="Times New Roman"/>
-          <w:sz w:val="20"/>
-          <w:szCs w:val="20"/>
-        </w:rPr>
-      </w:pPr>
-    </w:p>
-    <w:p>
-      <w:pPr>
-        <w:spacing w:after="0"/>
-        <w:rPr>
-          <w:rStyle w:val="ng-binding"/>
-          <w:rFonts w:ascii="Times New Roman" w:hAnsi="Times New Roman" w:cs="Times New Roman"/>
-          <w:sz w:val="20"/>
-          <w:szCs w:val="20"/>
-        </w:rPr>
-      </w:pPr>
-      <w:r>
-        <w:rPr>
-          <w:rStyle w:val="ng-binding"/>
-          <w:rFonts w:ascii="Times New Roman" w:hAnsi="Times New Roman" w:cs="Times New Roman"/>
-          <w:sz w:val="20"/>
-          <w:szCs w:val="20"/>
-        </w:rPr>
-        <w:t xml:space="preserve">Zint, D., Grosso, R., &amp; </w:t>
-      </w:r>
-      <w:proofErr w:type="spellStart"/>
-      <w:r>
-        <w:rPr>
-          <w:rStyle w:val="ng-binding"/>
-          <w:rFonts w:ascii="Times New Roman" w:hAnsi="Times New Roman" w:cs="Times New Roman"/>
-          <w:sz w:val="20"/>
-          <w:szCs w:val="20"/>
-        </w:rPr>
-        <w:t>Lunz</w:t>
-      </w:r>
-      <w:proofErr w:type="spellEnd"/>
-      <w:r>
-        <w:rPr>
-          <w:rStyle w:val="ng-binding"/>
-          <w:rFonts w:ascii="Times New Roman" w:hAnsi="Times New Roman" w:cs="Times New Roman"/>
-          <w:sz w:val="20"/>
-          <w:szCs w:val="20"/>
-        </w:rPr>
-        <w:t xml:space="preserve">, F. (2020). </w:t>
-      </w:r>
-      <w:r>
-        <w:rPr>
-          <w:rStyle w:val="ng-binding"/>
-          <w:rFonts w:ascii="Times New Roman" w:hAnsi="Times New Roman" w:cs="Times New Roman"/>
-          <w:b/>
-          <w:sz w:val="20"/>
-          <w:szCs w:val="20"/>
-        </w:rPr>
-        <w:t>Discrete Mesh Optimization on Surface and Volume Meshes</w:t>
-      </w:r>
-      <w:r>
-        <w:rPr>
-          <w:rStyle w:val="ng-binding"/>
-          <w:rFonts w:ascii="Times New Roman" w:hAnsi="Times New Roman" w:cs="Times New Roman"/>
-          <w:sz w:val="20"/>
-          <w:szCs w:val="20"/>
-        </w:rPr>
-        <w:t xml:space="preserve">. </w:t>
-      </w:r>
-      <w:r>
-        <w:rPr>
-          <w:rStyle w:val="ng-binding"/>
-          <w:rFonts w:ascii="Times New Roman" w:hAnsi="Times New Roman" w:cs="Times New Roman"/>
-          <w:i/>
-          <w:sz w:val="20"/>
-          <w:szCs w:val="20"/>
-        </w:rPr>
-        <w:t>28th International Meshing Roundtable (IMR)</w:t>
-      </w:r>
-      <w:r>
-        <w:rPr>
-          <w:rStyle w:val="ng-binding"/>
-          <w:rFonts w:ascii="Times New Roman" w:hAnsi="Times New Roman" w:cs="Times New Roman"/>
-          <w:sz w:val="20"/>
-          <w:szCs w:val="20"/>
-        </w:rPr>
-        <w:t>, Buffalo, New York, USA</w:t>
-      </w:r>
-      <w:r>
-        <w:rPr>
-          <w:rStyle w:val="ng-binding"/>
-          <w:rFonts w:ascii="Times New Roman" w:hAnsi="Times New Roman" w:cs="Times New Roman"/>
-          <w:sz w:val="20"/>
-          <w:szCs w:val="20"/>
-        </w:rPr>
-        <w:t>.</w:t>
-      </w:r>
-    </w:p>
-    <w:p>
-      <w:pPr>
-        <w:spacing w:after="0"/>
-        <w:rPr>
-          <w:rStyle w:val="ng-binding"/>
-          <w:rFonts w:ascii="Times New Roman" w:hAnsi="Times New Roman" w:cs="Times New Roman"/>
-          <w:sz w:val="20"/>
-          <w:szCs w:val="20"/>
-        </w:rPr>
-      </w:pPr>
-    </w:p>
-    <w:p>
-      <w:pPr>
-        <w:spacing w:after="0"/>
-        <w:rPr>
-          <w:rFonts w:ascii="Times New Roman" w:hAnsi="Times New Roman" w:cs="Times New Roman"/>
-          <w:iCs/>
-          <w:sz w:val="20"/>
-          <w:szCs w:val="20"/>
-        </w:rPr>
-      </w:pPr>
-      <w:r>
-        <w:rPr>
-          <w:rFonts w:ascii="Times New Roman" w:hAnsi="Times New Roman" w:cs="Times New Roman"/>
-          <w:sz w:val="20"/>
-          <w:szCs w:val="20"/>
-        </w:rPr>
-        <w:t xml:space="preserve">Grosso, R., &amp; Zint, D. (2020). </w:t>
+          <w:lang w:val="de-DE"/>
+        </w:rPr>
+        <w:t>Thesis</w:t>
+      </w:r>
+    </w:p>
+    <w:p>
+      <w:pPr>
+        <w:spacing w:after="0"/>
+        <w:rPr>
+          <w:rFonts w:ascii="Times New Roman" w:hAnsi="Times New Roman" w:cs="Times New Roman"/>
+          <w:sz w:val="20"/>
+          <w:szCs w:val="20"/>
+        </w:rPr>
+      </w:pPr>
+    </w:p>
+    <w:p>
+      <w:pPr>
+        <w:spacing w:after="0"/>
+        <w:rPr>
+          <w:rFonts w:ascii="Times New Roman" w:hAnsi="Times New Roman" w:cs="Times New Roman"/>
+          <w:sz w:val="20"/>
+          <w:szCs w:val="20"/>
+        </w:rPr>
+      </w:pPr>
+      <w:r>
+        <w:rPr>
+          <w:rFonts w:ascii="Times New Roman" w:hAnsi="Times New Roman" w:cs="Times New Roman"/>
+          <w:sz w:val="20"/>
+          <w:szCs w:val="20"/>
+        </w:rPr>
+        <w:t>Grosso, R., &amp; Zint, D. (202</w:t>
+      </w:r>
+      <w:r>
+        <w:rPr>
+          <w:rFonts w:ascii="Times New Roman" w:hAnsi="Times New Roman" w:cs="Times New Roman"/>
+          <w:sz w:val="20"/>
+          <w:szCs w:val="20"/>
+        </w:rPr>
+        <w:t>1</w:t>
+      </w:r>
+      <w:r>
+        <w:rPr>
+          <w:rFonts w:ascii="Times New Roman" w:hAnsi="Times New Roman" w:cs="Times New Roman"/>
+          <w:sz w:val="20"/>
+          <w:szCs w:val="20"/>
+        </w:rPr>
+        <w:t xml:space="preserve">). </w:t>
       </w:r>
       <w:r>
         <w:rPr>
@@ -3585,7 +3319,7 @@
           <w:sz w:val="20"/>
           <w:szCs w:val="20"/>
         </w:rPr>
-        <w:t>Parallel Reconstruction of Quad Only Meshes from Volume Data</w:t>
+        <w:t>A Parallel Dual Marching Cubes Approach to Quad Only Surface Reconstruction</w:t>
       </w:r>
       <w:r>
         <w:rPr>
@@ -3603,7 +3337,151 @@
           <w:sz w:val="20"/>
           <w:szCs w:val="20"/>
         </w:rPr>
-        <w:t>Proceedings of the 15th International Joint Conference on Computer Vision, Imaging and Computer Graphics Theory and Applications - Volume 1: GRAPP</w:t>
+        <w:t>The Visual Computer, 1-16</w:t>
+      </w:r>
+      <w:r>
+        <w:rPr>
+          <w:rFonts w:ascii="Times New Roman" w:hAnsi="Times New Roman" w:cs="Times New Roman"/>
+          <w:sz w:val="20"/>
+          <w:szCs w:val="20"/>
+        </w:rPr>
+        <w:t>.</w:t>
+      </w:r>
+    </w:p>
+    <w:p>
+      <w:pPr>
+        <w:spacing w:after="0"/>
+        <w:rPr>
+          <w:rFonts w:ascii="Times New Roman" w:hAnsi="Times New Roman" w:cs="Times New Roman"/>
+          <w:b/>
+          <w:sz w:val="20"/>
+          <w:szCs w:val="20"/>
+        </w:rPr>
+      </w:pPr>
+    </w:p>
+    <w:p>
+      <w:pPr>
+        <w:spacing w:after="0"/>
+        <w:rPr>
+          <w:rFonts w:ascii="Times New Roman" w:hAnsi="Times New Roman" w:cs="Times New Roman"/>
+          <w:sz w:val="20"/>
+          <w:szCs w:val="20"/>
+        </w:rPr>
+      </w:pPr>
+      <w:r>
+        <w:rPr>
+          <w:rStyle w:val="ng-binding"/>
+          <w:rFonts w:ascii="Times New Roman" w:hAnsi="Times New Roman" w:cs="Times New Roman"/>
+          <w:sz w:val="20"/>
+          <w:szCs w:val="20"/>
+        </w:rPr>
+        <w:t xml:space="preserve">Zint, D., &amp; Grosso, R. (2021). </w:t>
+      </w:r>
+      <w:r>
+        <w:rPr>
+          <w:rStyle w:val="ng-binding"/>
+          <w:rFonts w:ascii="Times New Roman" w:hAnsi="Times New Roman" w:cs="Times New Roman"/>
+          <w:b/>
+          <w:sz w:val="20"/>
+          <w:szCs w:val="20"/>
+        </w:rPr>
+        <w:t>A Hybrid Appr</w:t>
+      </w:r>
+      <w:r>
+        <w:rPr>
+          <w:rStyle w:val="ng-binding"/>
+          <w:rFonts w:ascii="Times New Roman" w:hAnsi="Times New Roman" w:cs="Times New Roman"/>
+          <w:b/>
+          <w:sz w:val="20"/>
+          <w:szCs w:val="20"/>
+        </w:rPr>
+        <w:t>o</w:t>
+      </w:r>
+      <w:r>
+        <w:rPr>
+          <w:rStyle w:val="ng-binding"/>
+          <w:rFonts w:ascii="Times New Roman" w:hAnsi="Times New Roman" w:cs="Times New Roman"/>
+          <w:b/>
+          <w:sz w:val="20"/>
+          <w:szCs w:val="20"/>
+        </w:rPr>
+        <w:t>ach to Fast Indirect Quadrilateral Mesh Generation</w:t>
+      </w:r>
+      <w:r>
+        <w:rPr>
+          <w:rStyle w:val="ng-binding"/>
+          <w:rFonts w:ascii="Times New Roman" w:hAnsi="Times New Roman" w:cs="Times New Roman"/>
+          <w:sz w:val="20"/>
+          <w:szCs w:val="20"/>
+        </w:rPr>
+        <w:t xml:space="preserve">. </w:t>
+      </w:r>
+      <w:r>
+        <w:rPr>
+          <w:rFonts w:ascii="Times New Roman" w:hAnsi="Times New Roman" w:cs="Times New Roman"/>
+          <w:i/>
+          <w:sz w:val="20"/>
+          <w:szCs w:val="20"/>
+        </w:rPr>
+        <w:t>Numerical Geometry, Grid Generation and Scientific Computing</w:t>
+      </w:r>
+      <w:r>
+        <w:rPr>
+          <w:rFonts w:ascii="Times New Roman" w:hAnsi="Times New Roman" w:cs="Times New Roman"/>
+          <w:sz w:val="20"/>
+          <w:szCs w:val="20"/>
+        </w:rPr>
+        <w:t xml:space="preserve"> (pp. 281-294).</w:t>
+      </w:r>
+    </w:p>
+    <w:p>
+      <w:pPr>
+        <w:spacing w:after="0"/>
+        <w:rPr>
+          <w:rFonts w:ascii="Times New Roman" w:hAnsi="Times New Roman" w:cs="Times New Roman"/>
+          <w:i/>
+          <w:sz w:val="20"/>
+          <w:szCs w:val="20"/>
+        </w:rPr>
+      </w:pPr>
+    </w:p>
+    <w:p>
+      <w:pPr>
+        <w:spacing w:after="0"/>
+        <w:rPr>
+          <w:rStyle w:val="ng-binding"/>
+          <w:rFonts w:ascii="Times New Roman" w:hAnsi="Times New Roman" w:cs="Times New Roman"/>
+          <w:sz w:val="20"/>
+          <w:szCs w:val="20"/>
+        </w:rPr>
+      </w:pPr>
+      <w:r>
+        <w:rPr>
+          <w:rStyle w:val="ng-binding"/>
+          <w:rFonts w:ascii="Times New Roman" w:hAnsi="Times New Roman" w:cs="Times New Roman"/>
+          <w:sz w:val="20"/>
+          <w:szCs w:val="20"/>
+        </w:rPr>
+        <w:t xml:space="preserve">Zint, D., &amp; Grosso, R. (2021). </w:t>
+      </w:r>
+      <w:r>
+        <w:rPr>
+          <w:rStyle w:val="ng-binding"/>
+          <w:rFonts w:ascii="Times New Roman" w:hAnsi="Times New Roman" w:cs="Times New Roman"/>
+          <w:b/>
+          <w:sz w:val="20"/>
+          <w:szCs w:val="20"/>
+        </w:rPr>
+        <w:t>On the Link Between Mesh Size Adaptation and Irregular Vertices</w:t>
+      </w:r>
+      <w:r>
+        <w:rPr>
+          <w:rStyle w:val="ng-binding"/>
+          <w:rFonts w:ascii="Times New Roman" w:hAnsi="Times New Roman" w:cs="Times New Roman"/>
+          <w:sz w:val="20"/>
+          <w:szCs w:val="20"/>
+        </w:rPr>
+        <w:t xml:space="preserve">. </w:t>
       </w:r>
       <w:r>
         <w:rPr>
@@ -3613,133 +3491,7 @@
           <w:sz w:val="20"/>
           <w:szCs w:val="20"/>
         </w:rPr>
-        <w:t xml:space="preserve"> </w:t>
-      </w:r>
-      <w:r>
-        <w:rPr>
-          <w:rFonts w:ascii="Times New Roman" w:hAnsi="Times New Roman" w:cs="Times New Roman"/>
-          <w:iCs/>
-          <w:sz w:val="20"/>
-          <w:szCs w:val="20"/>
-        </w:rPr>
-        <w:t>(pp. 102-112).</w:t>
-      </w:r>
-    </w:p>
-    <w:p>
-      <w:pPr>
-        <w:spacing w:after="0"/>
-        <w:rPr>
-          <w:rFonts w:ascii="Times New Roman" w:hAnsi="Times New Roman" w:cs="Times New Roman"/>
-          <w:sz w:val="20"/>
-          <w:szCs w:val="20"/>
-        </w:rPr>
-      </w:pPr>
-    </w:p>
-    <w:p>
-      <w:pPr>
-        <w:spacing w:after="0"/>
-        <w:rPr>
-          <w:rFonts w:ascii="Times New Roman" w:hAnsi="Times New Roman" w:cs="Times New Roman"/>
-          <w:sz w:val="20"/>
-          <w:szCs w:val="20"/>
-        </w:rPr>
-      </w:pPr>
-      <w:proofErr w:type="spellStart"/>
-      <w:r>
-        <w:rPr>
-          <w:rFonts w:ascii="Times New Roman" w:hAnsi="Times New Roman" w:cs="Times New Roman"/>
-          <w:sz w:val="20"/>
-          <w:szCs w:val="20"/>
-          <w:lang w:val="de-DE"/>
-        </w:rPr>
-        <w:t>Faghih-Naini</w:t>
-      </w:r>
-      <w:proofErr w:type="spellEnd"/>
-      <w:r>
-        <w:rPr>
-          <w:rFonts w:ascii="Times New Roman" w:hAnsi="Times New Roman" w:cs="Times New Roman"/>
-          <w:sz w:val="20"/>
-          <w:szCs w:val="20"/>
-          <w:lang w:val="de-DE"/>
-        </w:rPr>
-        <w:t xml:space="preserve">, S., </w:t>
-      </w:r>
-      <w:proofErr w:type="spellStart"/>
-      <w:r>
-        <w:rPr>
-          <w:rFonts w:ascii="Times New Roman" w:hAnsi="Times New Roman" w:cs="Times New Roman"/>
-          <w:sz w:val="20"/>
-          <w:szCs w:val="20"/>
-          <w:lang w:val="de-DE"/>
-        </w:rPr>
-        <w:t>Kuckuk</w:t>
-      </w:r>
-      <w:proofErr w:type="spellEnd"/>
-      <w:r>
-        <w:rPr>
-          <w:rFonts w:ascii="Times New Roman" w:hAnsi="Times New Roman" w:cs="Times New Roman"/>
-          <w:sz w:val="20"/>
-          <w:szCs w:val="20"/>
-          <w:lang w:val="de-DE"/>
-        </w:rPr>
-        <w:t xml:space="preserve">, S., </w:t>
-      </w:r>
-      <w:proofErr w:type="spellStart"/>
-      <w:r>
-        <w:rPr>
-          <w:rFonts w:ascii="Times New Roman" w:hAnsi="Times New Roman" w:cs="Times New Roman"/>
-          <w:sz w:val="20"/>
-          <w:szCs w:val="20"/>
-          <w:lang w:val="de-DE"/>
-        </w:rPr>
-        <w:t>Aizinger</w:t>
-      </w:r>
-      <w:proofErr w:type="spellEnd"/>
-      <w:r>
-        <w:rPr>
-          <w:rFonts w:ascii="Times New Roman" w:hAnsi="Times New Roman" w:cs="Times New Roman"/>
-          <w:sz w:val="20"/>
-          <w:szCs w:val="20"/>
-          <w:lang w:val="de-DE"/>
-        </w:rPr>
-        <w:t xml:space="preserve">, V., Zint, D., Grosso, R., &amp; Köstler, H. (2020). </w:t>
-      </w:r>
-      <w:r>
-        <w:rPr>
-          <w:rFonts w:ascii="Times New Roman" w:hAnsi="Times New Roman" w:cs="Times New Roman"/>
-          <w:b/>
-          <w:sz w:val="20"/>
-          <w:szCs w:val="20"/>
-        </w:rPr>
-        <w:t xml:space="preserve">Quadrature-free discontinuous </w:t>
-      </w:r>
-      <w:proofErr w:type="spellStart"/>
-      <w:r>
-        <w:rPr>
-          <w:rFonts w:ascii="Times New Roman" w:hAnsi="Times New Roman" w:cs="Times New Roman"/>
-          <w:b/>
-          <w:sz w:val="20"/>
-          <w:szCs w:val="20"/>
-        </w:rPr>
-        <w:t>Galerkin</w:t>
-      </w:r>
-      <w:proofErr w:type="spellEnd"/>
-      <w:r>
-        <w:rPr>
-          <w:rFonts w:ascii="Times New Roman" w:hAnsi="Times New Roman" w:cs="Times New Roman"/>
-          <w:b/>
-          <w:sz w:val="20"/>
-          <w:szCs w:val="20"/>
-        </w:rPr>
-        <w:t xml:space="preserve"> method with code generation features for shallow water equations on automatically generated block-structured meshes.</w:t>
-      </w:r>
-      <w:r>
-        <w:rPr>
-          <w:rFonts w:ascii="Times New Roman" w:hAnsi="Times New Roman" w:cs="Times New Roman"/>
-          <w:sz w:val="20"/>
-          <w:szCs w:val="20"/>
-        </w:rPr>
-        <w:t xml:space="preserve"> </w:t>
+        <w:t>Proceedings of the 16th International Joint Conference on Computer Vision, Imaging and Computer Graphics Theory and Applications - Volume 1: GRAPP</w:t>
       </w:r>
       <w:r>
         <w:rPr>
@@ -3749,15 +3501,151 @@
           <w:sz w:val="20"/>
           <w:szCs w:val="20"/>
         </w:rPr>
-        <w:t>Advances in Water Resources</w:t>
-      </w:r>
-      <w:r>
-        <w:rPr>
-          <w:rFonts w:ascii="Times New Roman" w:hAnsi="Times New Roman" w:cs="Times New Roman"/>
-          <w:sz w:val="20"/>
-          <w:szCs w:val="20"/>
-        </w:rPr>
-        <w:t xml:space="preserve">, </w:t>
+        <w:t xml:space="preserve"> </w:t>
+      </w:r>
+      <w:r>
+        <w:rPr>
+          <w:rFonts w:ascii="Times New Roman" w:hAnsi="Times New Roman" w:cs="Times New Roman"/>
+          <w:iCs/>
+          <w:sz w:val="20"/>
+          <w:szCs w:val="20"/>
+        </w:rPr>
+        <w:t>(pp. 67-74)</w:t>
+      </w:r>
+      <w:r>
+        <w:rPr>
+          <w:rFonts w:ascii="Times New Roman" w:hAnsi="Times New Roman" w:cs="Times New Roman"/>
+          <w:iCs/>
+          <w:sz w:val="20"/>
+          <w:szCs w:val="20"/>
+        </w:rPr>
+        <w:t>.</w:t>
+      </w:r>
+    </w:p>
+    <w:p>
+      <w:pPr>
+        <w:spacing w:after="0"/>
+        <w:rPr>
+          <w:rStyle w:val="ng-binding"/>
+          <w:rFonts w:ascii="Times New Roman" w:hAnsi="Times New Roman" w:cs="Times New Roman"/>
+          <w:sz w:val="20"/>
+          <w:szCs w:val="20"/>
+        </w:rPr>
+      </w:pPr>
+    </w:p>
+    <w:p>
+      <w:pPr>
+        <w:spacing w:after="0"/>
+        <w:rPr>
+          <w:rStyle w:val="ng-binding"/>
+          <w:rFonts w:ascii="Times New Roman" w:hAnsi="Times New Roman" w:cs="Times New Roman"/>
+          <w:sz w:val="20"/>
+          <w:szCs w:val="20"/>
+        </w:rPr>
+      </w:pPr>
+      <w:r>
+        <w:rPr>
+          <w:rStyle w:val="ng-binding"/>
+          <w:rFonts w:ascii="Times New Roman" w:hAnsi="Times New Roman" w:cs="Times New Roman"/>
+          <w:sz w:val="20"/>
+          <w:szCs w:val="20"/>
+        </w:rPr>
+        <w:t xml:space="preserve">Zint, D., Grosso, R., &amp; Lunz, F. (2020). </w:t>
+      </w:r>
+      <w:r>
+        <w:rPr>
+          <w:rStyle w:val="ng-binding"/>
+          <w:rFonts w:ascii="Times New Roman" w:hAnsi="Times New Roman" w:cs="Times New Roman"/>
+          <w:b/>
+          <w:sz w:val="20"/>
+          <w:szCs w:val="20"/>
+        </w:rPr>
+        <w:t>Discrete Mesh Optimization on Surface and Volume Meshes</w:t>
+      </w:r>
+      <w:r>
+        <w:rPr>
+          <w:rStyle w:val="ng-binding"/>
+          <w:rFonts w:ascii="Times New Roman" w:hAnsi="Times New Roman" w:cs="Times New Roman"/>
+          <w:sz w:val="20"/>
+          <w:szCs w:val="20"/>
+        </w:rPr>
+        <w:t xml:space="preserve">. </w:t>
+      </w:r>
+      <w:r>
+        <w:rPr>
+          <w:rStyle w:val="ng-binding"/>
+          <w:rFonts w:ascii="Times New Roman" w:hAnsi="Times New Roman" w:cs="Times New Roman"/>
+          <w:i/>
+          <w:sz w:val="20"/>
+          <w:szCs w:val="20"/>
+        </w:rPr>
+        <w:t>28th International Meshing Roundtable (IMR)</w:t>
+      </w:r>
+      <w:r>
+        <w:rPr>
+          <w:rStyle w:val="ng-binding"/>
+          <w:rFonts w:ascii="Times New Roman" w:hAnsi="Times New Roman" w:cs="Times New Roman"/>
+          <w:sz w:val="20"/>
+          <w:szCs w:val="20"/>
+        </w:rPr>
+        <w:t>, Buffalo, New York, USA</w:t>
+      </w:r>
+      <w:r>
+        <w:rPr>
+          <w:rStyle w:val="ng-binding"/>
+          <w:rFonts w:ascii="Times New Roman" w:hAnsi="Times New Roman" w:cs="Times New Roman"/>
+          <w:sz w:val="20"/>
+          <w:szCs w:val="20"/>
+        </w:rPr>
+        <w:t>.</w:t>
+      </w:r>
+    </w:p>
+    <w:p>
+      <w:pPr>
+        <w:spacing w:after="0"/>
+        <w:rPr>
+          <w:rStyle w:val="ng-binding"/>
+          <w:rFonts w:ascii="Times New Roman" w:hAnsi="Times New Roman" w:cs="Times New Roman"/>
+          <w:sz w:val="20"/>
+          <w:szCs w:val="20"/>
+        </w:rPr>
+      </w:pPr>
+    </w:p>
+    <w:p>
+      <w:pPr>
+        <w:spacing w:after="0"/>
+        <w:rPr>
+          <w:rFonts w:ascii="Times New Roman" w:hAnsi="Times New Roman" w:cs="Times New Roman"/>
+          <w:iCs/>
+          <w:sz w:val="20"/>
+          <w:szCs w:val="20"/>
+        </w:rPr>
+      </w:pPr>
+      <w:r>
+        <w:rPr>
+          <w:rFonts w:ascii="Times New Roman" w:hAnsi="Times New Roman" w:cs="Times New Roman"/>
+          <w:sz w:val="20"/>
+          <w:szCs w:val="20"/>
+        </w:rPr>
+        <w:t xml:space="preserve">Grosso, R., &amp; Zint, D. (2020). </w:t>
+      </w:r>
+      <w:r>
+        <w:rPr>
+          <w:rFonts w:ascii="Times New Roman" w:hAnsi="Times New Roman" w:cs="Times New Roman"/>
+          <w:b/>
+          <w:bCs/>
+          <w:sz w:val="20"/>
+          <w:szCs w:val="20"/>
+        </w:rPr>
+        <w:t>Parallel Reconstruction of Quad Only Meshes from Volume Data</w:t>
+      </w:r>
+      <w:r>
+        <w:rPr>
+          <w:rFonts w:ascii="Times New Roman" w:hAnsi="Times New Roman" w:cs="Times New Roman"/>
+          <w:sz w:val="20"/>
+          <w:szCs w:val="20"/>
+        </w:rPr>
+        <w:t xml:space="preserve">. </w:t>
       </w:r>
       <w:r>
         <w:rPr>
@@ -3767,6 +3655,99 @@
           <w:sz w:val="20"/>
           <w:szCs w:val="20"/>
         </w:rPr>
+        <w:t>Proceedings of the 15th International Joint Conference on Computer Vision, Imaging and Computer Graphics Theory and Applications - Volume 1: GRAPP</w:t>
+      </w:r>
+      <w:r>
+        <w:rPr>
+          <w:rFonts w:ascii="Times New Roman" w:hAnsi="Times New Roman" w:cs="Times New Roman"/>
+          <w:i/>
+          <w:iCs/>
+          <w:sz w:val="20"/>
+          <w:szCs w:val="20"/>
+        </w:rPr>
+        <w:t xml:space="preserve"> </w:t>
+      </w:r>
+      <w:r>
+        <w:rPr>
+          <w:rFonts w:ascii="Times New Roman" w:hAnsi="Times New Roman" w:cs="Times New Roman"/>
+          <w:iCs/>
+          <w:sz w:val="20"/>
+          <w:szCs w:val="20"/>
+        </w:rPr>
+        <w:t>(pp. 102-112).</w:t>
+      </w:r>
+    </w:p>
+    <w:p>
+      <w:pPr>
+        <w:spacing w:after="0"/>
+        <w:rPr>
+          <w:rFonts w:ascii="Times New Roman" w:hAnsi="Times New Roman" w:cs="Times New Roman"/>
+          <w:sz w:val="20"/>
+          <w:szCs w:val="20"/>
+        </w:rPr>
+      </w:pPr>
+    </w:p>
+    <w:p>
+      <w:pPr>
+        <w:spacing w:after="0"/>
+        <w:rPr>
+          <w:rFonts w:ascii="Times New Roman" w:hAnsi="Times New Roman" w:cs="Times New Roman"/>
+          <w:sz w:val="20"/>
+          <w:szCs w:val="20"/>
+        </w:rPr>
+      </w:pPr>
+      <w:r>
+        <w:rPr>
+          <w:rFonts w:ascii="Times New Roman" w:hAnsi="Times New Roman" w:cs="Times New Roman"/>
+          <w:sz w:val="20"/>
+          <w:szCs w:val="20"/>
+          <w:lang w:val="de-DE"/>
+        </w:rPr>
+        <w:t xml:space="preserve">Faghih-Naini, S., Kuckuk, S., Aizinger, V., Zint, D., Grosso, R., &amp; Köstler, H. (2020). </w:t>
+      </w:r>
+      <w:r>
+        <w:rPr>
+          <w:rFonts w:ascii="Times New Roman" w:hAnsi="Times New Roman" w:cs="Times New Roman"/>
+          <w:b/>
+          <w:sz w:val="20"/>
+          <w:szCs w:val="20"/>
+        </w:rPr>
+        <w:t>Quadrature-free discontinuous Galerkin method with code generation features for shallow water equations on automatically generated block-structured meshes.</w:t>
+      </w:r>
+      <w:r>
+        <w:rPr>
+          <w:rFonts w:ascii="Times New Roman" w:hAnsi="Times New Roman" w:cs="Times New Roman"/>
+          <w:sz w:val="20"/>
+          <w:szCs w:val="20"/>
+        </w:rPr>
+        <w:t xml:space="preserve"> </w:t>
+      </w:r>
+      <w:r>
+        <w:rPr>
+          <w:rFonts w:ascii="Times New Roman" w:hAnsi="Times New Roman" w:cs="Times New Roman"/>
+          <w:i/>
+          <w:iCs/>
+          <w:sz w:val="20"/>
+          <w:szCs w:val="20"/>
+        </w:rPr>
+        <w:t>Advances in Water Resources</w:t>
+      </w:r>
+      <w:r>
+        <w:rPr>
+          <w:rFonts w:ascii="Times New Roman" w:hAnsi="Times New Roman" w:cs="Times New Roman"/>
+          <w:sz w:val="20"/>
+          <w:szCs w:val="20"/>
+        </w:rPr>
+        <w:t xml:space="preserve">, </w:t>
+      </w:r>
+      <w:r>
+        <w:rPr>
+          <w:rFonts w:ascii="Times New Roman" w:hAnsi="Times New Roman" w:cs="Times New Roman"/>
+          <w:i/>
+          <w:iCs/>
+          <w:sz w:val="20"/>
+          <w:szCs w:val="20"/>
+        </w:rPr>
         <w:t>138</w:t>
       </w:r>
       <w:r>
@@ -3803,43 +3784,7 @@
           <w:sz w:val="20"/>
           <w:szCs w:val="20"/>
         </w:rPr>
-        <w:t xml:space="preserve">Zint, D., Grosso, R., </w:t>
-      </w:r>
-      <w:proofErr w:type="spellStart"/>
-      <w:r>
-        <w:rPr>
-          <w:rFonts w:ascii="Times New Roman" w:hAnsi="Times New Roman" w:cs="Times New Roman"/>
-          <w:sz w:val="20"/>
-          <w:szCs w:val="20"/>
-        </w:rPr>
-        <w:t>Aizinger</w:t>
-      </w:r>
-      <w:proofErr w:type="spellEnd"/>
-      <w:r>
-        <w:rPr>
-          <w:rFonts w:ascii="Times New Roman" w:hAnsi="Times New Roman" w:cs="Times New Roman"/>
-          <w:sz w:val="20"/>
-          <w:szCs w:val="20"/>
-        </w:rPr>
-        <w:t xml:space="preserve">, V., &amp; </w:t>
-      </w:r>
-      <w:proofErr w:type="spellStart"/>
-      <w:r>
-        <w:rPr>
-          <w:rFonts w:ascii="Times New Roman" w:hAnsi="Times New Roman" w:cs="Times New Roman"/>
-          <w:sz w:val="20"/>
-          <w:szCs w:val="20"/>
-        </w:rPr>
-        <w:t>Köstler</w:t>
-      </w:r>
-      <w:proofErr w:type="spellEnd"/>
-      <w:r>
-        <w:rPr>
-          <w:rFonts w:ascii="Times New Roman" w:hAnsi="Times New Roman" w:cs="Times New Roman"/>
-          <w:sz w:val="20"/>
-          <w:szCs w:val="20"/>
-        </w:rPr>
-        <w:t xml:space="preserve">, H. (2019). </w:t>
+        <w:t xml:space="preserve">Zint, D., Grosso, R., Aizinger, V., &amp; Köstler, H. (2019). </w:t>
       </w:r>
       <w:r>
         <w:rPr>
@@ -4146,43 +4091,7 @@
           <w:sz w:val="20"/>
           <w:szCs w:val="20"/>
         </w:rPr>
-        <w:t xml:space="preserve">for the poster: Code Generation for quadrature-free Discontinuous </w:t>
-      </w:r>
-      <w:proofErr w:type="spellStart"/>
-      <w:r>
-        <w:rPr>
-          <w:rFonts w:ascii="Times New Roman" w:hAnsi="Times New Roman" w:cs="Times New Roman"/>
-          <w:sz w:val="20"/>
-          <w:szCs w:val="20"/>
-        </w:rPr>
-        <w:t>Galerkin</w:t>
-      </w:r>
-      <w:proofErr w:type="spellEnd"/>
-      <w:r>
-        <w:rPr>
-          <w:rFonts w:ascii="Times New Roman" w:hAnsi="Times New Roman" w:cs="Times New Roman"/>
-          <w:sz w:val="20"/>
-          <w:szCs w:val="20"/>
-        </w:rPr>
-        <w:t xml:space="preserve"> </w:t>
-      </w:r>
-      <w:proofErr w:type="spellStart"/>
-      <w:r>
-        <w:rPr>
-          <w:rFonts w:ascii="Times New Roman" w:hAnsi="Times New Roman" w:cs="Times New Roman"/>
-          <w:sz w:val="20"/>
-          <w:szCs w:val="20"/>
-        </w:rPr>
-        <w:t>Discretizations</w:t>
-      </w:r>
-      <w:proofErr w:type="spellEnd"/>
-      <w:r>
-        <w:rPr>
-          <w:rFonts w:ascii="Times New Roman" w:hAnsi="Times New Roman" w:cs="Times New Roman"/>
-          <w:sz w:val="20"/>
-          <w:szCs w:val="20"/>
-        </w:rPr>
-        <w:t xml:space="preserve"> of the Shallow-water Equations</w:t>
+        <w:t>for the poster: Code Generation for quadrature-free Discontinuous Galerkin Discretizations of the Shallow-water Equations</w:t>
       </w:r>
     </w:p>
     <w:p>
@@ -4298,6 +4207,446 @@
         </w:rPr>
         <w:t>for the paper: Parallel Reconstruction of Quad Only Meshes from Volume Data</w:t>
       </w:r>
+    </w:p>
+    <w:p>
+      <w:pPr>
+        <w:spacing w:after="0"/>
+        <w:ind w:left="720" w:hanging="720"/>
+        <w:rPr>
+          <w:rFonts w:ascii="Times New Roman" w:hAnsi="Times New Roman" w:cs="Times New Roman"/>
+          <w:sz w:val="20"/>
+          <w:szCs w:val="20"/>
+        </w:rPr>
+      </w:pPr>
+    </w:p>
+    <w:p>
+      <w:pPr>
+        <w:pBdr>
+          <w:bottom w:val="dashSmallGap" w:sz="12" w:space="1" w:color="808080" w:themeColor="background1" w:themeShade="80"/>
+        </w:pBdr>
+        <w:spacing w:after="0"/>
+        <w:rPr>
+          <w:rFonts w:ascii="Times New Roman" w:hAnsi="Times New Roman" w:cs="Times New Roman"/>
+          <w:b/>
+          <w:caps/>
+          <w:spacing w:val="60"/>
+          <w:sz w:val="20"/>
+          <w:szCs w:val="20"/>
+        </w:rPr>
+      </w:pPr>
+      <w:r>
+        <w:rPr>
+          <w:rFonts w:ascii="Times New Roman" w:hAnsi="Times New Roman" w:cs="Times New Roman"/>
+          <w:b/>
+          <w:caps/>
+          <w:spacing w:val="60"/>
+          <w:sz w:val="20"/>
+          <w:szCs w:val="20"/>
+        </w:rPr>
+        <w:t xml:space="preserve">Committee </w:t>
+      </w:r>
+      <w:r>
+        <w:rPr>
+          <w:rFonts w:ascii="Times New Roman" w:hAnsi="Times New Roman" w:cs="Times New Roman"/>
+          <w:b/>
+          <w:caps/>
+          <w:spacing w:val="60"/>
+          <w:sz w:val="20"/>
+          <w:szCs w:val="20"/>
+        </w:rPr>
+        <w:t>Work</w:t>
+      </w:r>
+      <w:r>
+        <w:rPr>
+          <w:rFonts w:ascii="Times New Roman" w:hAnsi="Times New Roman" w:cs="Times New Roman"/>
+          <w:b/>
+          <w:caps/>
+          <w:spacing w:val="60"/>
+          <w:sz w:val="20"/>
+          <w:szCs w:val="20"/>
+        </w:rPr>
+        <w:t>:</w:t>
+      </w:r>
+    </w:p>
+    <w:p>
+      <w:pPr>
+        <w:spacing w:after="0"/>
+        <w:rPr>
+          <w:rFonts w:ascii="Times New Roman" w:hAnsi="Times New Roman" w:cs="Times New Roman"/>
+          <w:sz w:val="20"/>
+          <w:szCs w:val="20"/>
+        </w:rPr>
+      </w:pPr>
+    </w:p>
+    <w:p>
+      <w:pPr>
+        <w:spacing w:after="0"/>
+        <w:ind w:left="720" w:hanging="720"/>
+        <w:rPr>
+          <w:rFonts w:ascii="Times New Roman" w:hAnsi="Times New Roman" w:cs="Times New Roman"/>
+          <w:bCs/>
+          <w:sz w:val="20"/>
+          <w:szCs w:val="20"/>
+        </w:rPr>
+      </w:pPr>
+      <w:r>
+        <w:rPr>
+          <w:rFonts w:ascii="Times New Roman" w:hAnsi="Times New Roman" w:cs="Times New Roman"/>
+          <w:b/>
+          <w:sz w:val="20"/>
+          <w:szCs w:val="20"/>
+        </w:rPr>
+        <w:t xml:space="preserve">Since </w:t>
+      </w:r>
+      <w:r>
+        <w:rPr>
+          <w:rFonts w:ascii="Times New Roman" w:hAnsi="Times New Roman" w:cs="Times New Roman"/>
+          <w:b/>
+          <w:sz w:val="20"/>
+          <w:szCs w:val="20"/>
+        </w:rPr>
+        <w:t>2024</w:t>
+      </w:r>
+      <w:r>
+        <w:rPr>
+          <w:rFonts w:ascii="Times New Roman" w:hAnsi="Times New Roman" w:cs="Times New Roman"/>
+          <w:b/>
+          <w:sz w:val="20"/>
+          <w:szCs w:val="20"/>
+        </w:rPr>
+        <w:tab/>
+      </w:r>
+      <w:r>
+        <w:rPr>
+          <w:rFonts w:ascii="Times New Roman" w:hAnsi="Times New Roman" w:cs="Times New Roman"/>
+          <w:bCs/>
+          <w:sz w:val="20"/>
+          <w:szCs w:val="20"/>
+        </w:rPr>
+        <w:t>Eurographics</w:t>
+      </w:r>
+      <w:r>
+        <w:rPr>
+          <w:rFonts w:ascii="Times New Roman" w:hAnsi="Times New Roman" w:cs="Times New Roman"/>
+          <w:bCs/>
+          <w:sz w:val="20"/>
+          <w:szCs w:val="20"/>
+        </w:rPr>
+        <w:t xml:space="preserve"> - IPC member</w:t>
+      </w:r>
+    </w:p>
+    <w:p>
+      <w:pPr>
+        <w:spacing w:after="0"/>
+        <w:ind w:left="720" w:hanging="720"/>
+        <w:rPr>
+          <w:rFonts w:ascii="Times New Roman" w:hAnsi="Times New Roman" w:cs="Times New Roman"/>
+          <w:bCs/>
+          <w:sz w:val="20"/>
+          <w:szCs w:val="20"/>
+        </w:rPr>
+      </w:pPr>
+      <w:r>
+        <w:rPr>
+          <w:rFonts w:ascii="Times New Roman" w:hAnsi="Times New Roman" w:cs="Times New Roman"/>
+          <w:b/>
+          <w:sz w:val="20"/>
+          <w:szCs w:val="20"/>
+        </w:rPr>
+        <w:t xml:space="preserve">Since </w:t>
+      </w:r>
+      <w:r>
+        <w:rPr>
+          <w:rFonts w:ascii="Times New Roman" w:hAnsi="Times New Roman" w:cs="Times New Roman"/>
+          <w:b/>
+          <w:sz w:val="20"/>
+          <w:szCs w:val="20"/>
+        </w:rPr>
+        <w:t>202</w:t>
+      </w:r>
+      <w:r>
+        <w:rPr>
+          <w:rFonts w:ascii="Times New Roman" w:hAnsi="Times New Roman" w:cs="Times New Roman"/>
+          <w:b/>
+          <w:sz w:val="20"/>
+          <w:szCs w:val="20"/>
+        </w:rPr>
+        <w:t>5</w:t>
+      </w:r>
+      <w:r>
+        <w:rPr>
+          <w:rFonts w:ascii="Times New Roman" w:hAnsi="Times New Roman" w:cs="Times New Roman"/>
+          <w:b/>
+          <w:sz w:val="20"/>
+          <w:szCs w:val="20"/>
+        </w:rPr>
+        <w:tab/>
+      </w:r>
+      <w:r>
+        <w:rPr>
+          <w:rFonts w:ascii="Times New Roman" w:hAnsi="Times New Roman" w:cs="Times New Roman"/>
+          <w:bCs/>
+          <w:sz w:val="20"/>
+          <w:szCs w:val="20"/>
+        </w:rPr>
+        <w:t xml:space="preserve">Symposium on Geometry Processing - </w:t>
+      </w:r>
+      <w:r>
+        <w:rPr>
+          <w:rFonts w:ascii="Times New Roman" w:hAnsi="Times New Roman" w:cs="Times New Roman"/>
+          <w:bCs/>
+          <w:sz w:val="20"/>
+          <w:szCs w:val="20"/>
+        </w:rPr>
+        <w:t>Technical Papers Committee</w:t>
+      </w:r>
+    </w:p>
+    <w:p>
+      <w:pPr>
+        <w:spacing w:after="0"/>
+        <w:ind w:left="720" w:hanging="720"/>
+        <w:rPr>
+          <w:rFonts w:ascii="Times New Roman" w:hAnsi="Times New Roman" w:cs="Times New Roman"/>
+          <w:bCs/>
+          <w:sz w:val="20"/>
+          <w:szCs w:val="20"/>
+        </w:rPr>
+      </w:pPr>
+      <w:r>
+        <w:rPr>
+          <w:rFonts w:ascii="Times New Roman" w:hAnsi="Times New Roman" w:cs="Times New Roman"/>
+          <w:b/>
+          <w:sz w:val="20"/>
+          <w:szCs w:val="20"/>
+        </w:rPr>
+        <w:t xml:space="preserve">Since </w:t>
+      </w:r>
+      <w:r>
+        <w:rPr>
+          <w:rFonts w:ascii="Times New Roman" w:hAnsi="Times New Roman" w:cs="Times New Roman"/>
+          <w:b/>
+          <w:sz w:val="20"/>
+          <w:szCs w:val="20"/>
+        </w:rPr>
+        <w:t>202</w:t>
+      </w:r>
+      <w:r>
+        <w:rPr>
+          <w:rFonts w:ascii="Times New Roman" w:hAnsi="Times New Roman" w:cs="Times New Roman"/>
+          <w:b/>
+          <w:sz w:val="20"/>
+          <w:szCs w:val="20"/>
+        </w:rPr>
+        <w:t>5</w:t>
+      </w:r>
+      <w:r>
+        <w:rPr>
+          <w:rFonts w:ascii="Times New Roman" w:hAnsi="Times New Roman" w:cs="Times New Roman"/>
+          <w:b/>
+          <w:sz w:val="20"/>
+          <w:szCs w:val="20"/>
+        </w:rPr>
+        <w:tab/>
+      </w:r>
+      <w:r>
+        <w:rPr>
+          <w:rFonts w:ascii="Times New Roman" w:hAnsi="Times New Roman" w:cs="Times New Roman"/>
+          <w:bCs/>
+          <w:sz w:val="20"/>
+          <w:szCs w:val="20"/>
+        </w:rPr>
+        <w:t>Graphics Replicability Stamp Initiative</w:t>
+      </w:r>
+      <w:r>
+        <w:rPr>
+          <w:rFonts w:ascii="Times New Roman" w:hAnsi="Times New Roman" w:cs="Times New Roman"/>
+          <w:bCs/>
+          <w:sz w:val="20"/>
+          <w:szCs w:val="20"/>
+        </w:rPr>
+        <w:t xml:space="preserve"> - </w:t>
+      </w:r>
+      <w:r>
+        <w:rPr>
+          <w:rFonts w:ascii="Times New Roman" w:hAnsi="Times New Roman" w:cs="Times New Roman"/>
+          <w:bCs/>
+          <w:sz w:val="20"/>
+          <w:szCs w:val="20"/>
+        </w:rPr>
+        <w:t>International Evaluation Committee</w:t>
+      </w:r>
+    </w:p>
+    <w:p>
+      <w:pPr>
+        <w:spacing w:after="0"/>
+        <w:ind w:left="720" w:hanging="720"/>
+        <w:rPr>
+          <w:rFonts w:ascii="Times New Roman" w:hAnsi="Times New Roman" w:cs="Times New Roman"/>
+          <w:bCs/>
+          <w:sz w:val="20"/>
+          <w:szCs w:val="20"/>
+        </w:rPr>
+      </w:pPr>
+    </w:p>
+    <w:p>
+      <w:pPr>
+        <w:pBdr>
+          <w:bottom w:val="dashSmallGap" w:sz="12" w:space="1" w:color="808080" w:themeColor="background1" w:themeShade="80"/>
+        </w:pBdr>
+        <w:spacing w:after="0"/>
+        <w:rPr>
+          <w:rFonts w:ascii="Times New Roman" w:hAnsi="Times New Roman" w:cs="Times New Roman"/>
+          <w:b/>
+          <w:caps/>
+          <w:spacing w:val="60"/>
+          <w:sz w:val="20"/>
+          <w:szCs w:val="20"/>
+        </w:rPr>
+      </w:pPr>
+      <w:r>
+        <w:rPr>
+          <w:rFonts w:ascii="Times New Roman" w:hAnsi="Times New Roman" w:cs="Times New Roman"/>
+          <w:b/>
+          <w:caps/>
+          <w:spacing w:val="60"/>
+          <w:sz w:val="20"/>
+          <w:szCs w:val="20"/>
+        </w:rPr>
+        <w:t>Review Work</w:t>
+      </w:r>
+      <w:r>
+        <w:rPr>
+          <w:rFonts w:ascii="Times New Roman" w:hAnsi="Times New Roman" w:cs="Times New Roman"/>
+          <w:b/>
+          <w:caps/>
+          <w:spacing w:val="60"/>
+          <w:sz w:val="20"/>
+          <w:szCs w:val="20"/>
+        </w:rPr>
+        <w:t>:</w:t>
+      </w:r>
+    </w:p>
+    <w:p>
+      <w:pPr>
+        <w:spacing w:after="0"/>
+        <w:rPr>
+          <w:rFonts w:ascii="Times New Roman" w:hAnsi="Times New Roman" w:cs="Times New Roman"/>
+          <w:bCs/>
+          <w:sz w:val="20"/>
+          <w:szCs w:val="20"/>
+        </w:rPr>
+      </w:pPr>
+    </w:p>
+    <w:p>
+      <w:pPr>
+        <w:spacing w:after="0"/>
+        <w:rPr>
+          <w:rFonts w:ascii="Times New Roman" w:hAnsi="Times New Roman" w:cs="Times New Roman"/>
+          <w:bCs/>
+          <w:sz w:val="20"/>
+          <w:szCs w:val="20"/>
+        </w:rPr>
+      </w:pPr>
+      <w:r>
+        <w:rPr>
+          <w:rFonts w:ascii="Times New Roman" w:hAnsi="Times New Roman" w:cs="Times New Roman"/>
+          <w:bCs/>
+          <w:sz w:val="20"/>
+          <w:szCs w:val="20"/>
+        </w:rPr>
+        <w:t>ACM SIGGRAPH, ACM SIGGRAPH Asia, ACM Transactions on Graphics, Eurographics</w:t>
+      </w:r>
+      <w:r>
+        <w:rPr>
+          <w:rFonts w:ascii="Times New Roman" w:hAnsi="Times New Roman" w:cs="Times New Roman"/>
+          <w:bCs/>
+          <w:sz w:val="20"/>
+          <w:szCs w:val="20"/>
+        </w:rPr>
+        <w:t>, Symposium on Geometry Processing</w:t>
+      </w:r>
+      <w:r>
+        <w:rPr>
+          <w:rFonts w:ascii="Times New Roman" w:hAnsi="Times New Roman" w:cs="Times New Roman"/>
+          <w:bCs/>
+          <w:sz w:val="20"/>
+          <w:szCs w:val="20"/>
+        </w:rPr>
+        <w:t xml:space="preserve">, </w:t>
+      </w:r>
+      <w:r>
+        <w:rPr>
+          <w:rFonts w:ascii="Times New Roman" w:hAnsi="Times New Roman" w:cs="Times New Roman"/>
+          <w:bCs/>
+          <w:sz w:val="20"/>
+          <w:szCs w:val="20"/>
+        </w:rPr>
+        <w:t>IEEE Transactions on Visualization and Computer Graphics</w:t>
+      </w:r>
+    </w:p>
+    <w:p>
+      <w:pPr>
+        <w:pBdr>
+          <w:bottom w:val="dashSmallGap" w:sz="12" w:space="1" w:color="808080" w:themeColor="background1" w:themeShade="80"/>
+        </w:pBdr>
+        <w:spacing w:after="0"/>
+        <w:rPr>
+          <w:rFonts w:ascii="Times New Roman" w:hAnsi="Times New Roman" w:cs="Times New Roman"/>
+          <w:b/>
+          <w:caps/>
+          <w:spacing w:val="60"/>
+          <w:sz w:val="20"/>
+          <w:szCs w:val="20"/>
+        </w:rPr>
+      </w:pPr>
+    </w:p>
+    <w:p>
+      <w:pPr>
+        <w:pBdr>
+          <w:bottom w:val="dashSmallGap" w:sz="12" w:space="1" w:color="808080" w:themeColor="background1" w:themeShade="80"/>
+        </w:pBdr>
+        <w:spacing w:after="0"/>
+        <w:rPr>
+          <w:rFonts w:ascii="Times New Roman" w:hAnsi="Times New Roman" w:cs="Times New Roman"/>
+          <w:b/>
+          <w:caps/>
+          <w:spacing w:val="60"/>
+          <w:sz w:val="20"/>
+          <w:szCs w:val="20"/>
+        </w:rPr>
+      </w:pPr>
+    </w:p>
+    <w:p>
+      <w:pPr>
+        <w:pBdr>
+          <w:bottom w:val="dashSmallGap" w:sz="12" w:space="1" w:color="808080" w:themeColor="background1" w:themeShade="80"/>
+        </w:pBdr>
+        <w:spacing w:after="0"/>
+        <w:rPr>
+          <w:rFonts w:ascii="Times New Roman" w:hAnsi="Times New Roman" w:cs="Times New Roman"/>
+          <w:b/>
+          <w:caps/>
+          <w:spacing w:val="60"/>
+          <w:sz w:val="20"/>
+          <w:szCs w:val="20"/>
+        </w:rPr>
+      </w:pPr>
+    </w:p>
+    <w:p>
+      <w:pPr>
+        <w:pBdr>
+          <w:bottom w:val="dashSmallGap" w:sz="12" w:space="1" w:color="808080" w:themeColor="background1" w:themeShade="80"/>
+        </w:pBdr>
+        <w:spacing w:after="0"/>
+        <w:rPr>
+          <w:rFonts w:ascii="Times New Roman" w:hAnsi="Times New Roman" w:cs="Times New Roman"/>
+          <w:b/>
+          <w:caps/>
+          <w:spacing w:val="60"/>
+          <w:sz w:val="20"/>
+          <w:szCs w:val="20"/>
+        </w:rPr>
+      </w:pPr>
     </w:p>
     <w:p>
       <w:pPr>
@@ -4472,36 +4821,8 @@
           <w:sz w:val="20"/>
           <w:szCs w:val="20"/>
         </w:rPr>
-        <w:t xml:space="preserve">Boundary Simplification for Coarse Mesh Generation – </w:t>
-      </w:r>
-      <w:proofErr w:type="spellStart"/>
-      <w:r>
-        <w:rPr>
-          <w:rFonts w:ascii="Times New Roman" w:hAnsi="Times New Roman" w:cs="Times New Roman"/>
-          <w:sz w:val="20"/>
-          <w:szCs w:val="20"/>
-        </w:rPr>
-        <w:t>Elgiz</w:t>
-      </w:r>
-      <w:proofErr w:type="spellEnd"/>
-      <w:r>
-        <w:rPr>
-          <w:rFonts w:ascii="Times New Roman" w:hAnsi="Times New Roman" w:cs="Times New Roman"/>
-          <w:sz w:val="20"/>
-          <w:szCs w:val="20"/>
-        </w:rPr>
-        <w:t xml:space="preserve"> </w:t>
-      </w:r>
-      <w:proofErr w:type="spellStart"/>
-      <w:r>
-        <w:rPr>
-          <w:rFonts w:ascii="Times New Roman" w:hAnsi="Times New Roman" w:cs="Times New Roman"/>
-          <w:sz w:val="20"/>
-          <w:szCs w:val="20"/>
-        </w:rPr>
-        <w:t>Bagcilar</w:t>
-      </w:r>
-      <w:proofErr w:type="spellEnd"/>
+        <w:t>Boundary Simplification for Coarse Mesh Generation – Elgiz Bagcilar</w:t>
+      </w:r>
     </w:p>
     <w:p>
       <w:pPr>
@@ -4524,18 +4845,8 @@
           <w:sz w:val="20"/>
           <w:szCs w:val="20"/>
         </w:rPr>
-        <w:t xml:space="preserve">Discrete Surface and Volume Mesh Optimization – Damian </w:t>
-      </w:r>
-      <w:proofErr w:type="spellStart"/>
-      <w:r>
-        <w:rPr>
-          <w:rFonts w:ascii="Times New Roman" w:hAnsi="Times New Roman" w:cs="Times New Roman"/>
-          <w:sz w:val="20"/>
-          <w:szCs w:val="20"/>
-        </w:rPr>
-        <w:t>Swientek</w:t>
-      </w:r>
-      <w:proofErr w:type="spellEnd"/>
+        <w:t>Discrete Surface and Volume Mesh Optimization – Damian Swientek</w:t>
+      </w:r>
     </w:p>
     <w:p>
       <w:pPr>
@@ -4626,18 +4937,8 @@
           <w:sz w:val="20"/>
           <w:szCs w:val="20"/>
         </w:rPr>
-        <w:t xml:space="preserve">Simplification of Complex Boundaries in Grid Generation – Prasanna </w:t>
-      </w:r>
-      <w:proofErr w:type="spellStart"/>
-      <w:r>
-        <w:rPr>
-          <w:rFonts w:ascii="Times New Roman" w:hAnsi="Times New Roman" w:cs="Times New Roman"/>
-          <w:sz w:val="20"/>
-          <w:szCs w:val="20"/>
-        </w:rPr>
-        <w:t>Kandipan</w:t>
-      </w:r>
-      <w:proofErr w:type="spellEnd"/>
+        <w:t>Simplification of Complex Boundaries in Grid Generation – Prasanna Kandipan</w:t>
+      </w:r>
     </w:p>
     <w:p>
       <w:pPr>
@@ -4684,18 +4985,8 @@
           <w:sz w:val="20"/>
           <w:szCs w:val="20"/>
         </w:rPr>
-        <w:t xml:space="preserve">Efficient Implementation of Discrete Mesh Optimization for Tetrahedral Meshes – Florian </w:t>
-      </w:r>
-      <w:proofErr w:type="spellStart"/>
-      <w:r>
-        <w:rPr>
-          <w:rFonts w:ascii="Times New Roman" w:hAnsi="Times New Roman" w:cs="Times New Roman"/>
-          <w:sz w:val="20"/>
-          <w:szCs w:val="20"/>
-        </w:rPr>
-        <w:t>Lunz</w:t>
-      </w:r>
-      <w:proofErr w:type="spellEnd"/>
+        <w:t>Efficient Implementation of Discrete Mesh Optimization for Tetrahedral Meshes – Florian Lunz</w:t>
+      </w:r>
     </w:p>
     <w:p>
       <w:pPr>
@@ -4720,27 +5011,7 @@
           <w:szCs w:val="20"/>
           <w:lang w:val="de-DE"/>
         </w:rPr>
-        <w:t>Blossom Quad im Vergleich zu anderen Quad-</w:t>
-      </w:r>
-      <w:proofErr w:type="spellStart"/>
-      <w:r>
-        <w:rPr>
-          <w:rFonts w:ascii="Times New Roman" w:hAnsi="Times New Roman" w:cs="Times New Roman"/>
-          <w:sz w:val="20"/>
-          <w:szCs w:val="20"/>
-          <w:lang w:val="de-DE"/>
-        </w:rPr>
-        <w:t>Meshing</w:t>
-      </w:r>
-      <w:proofErr w:type="spellEnd"/>
-      <w:r>
-        <w:rPr>
-          <w:rFonts w:ascii="Times New Roman" w:hAnsi="Times New Roman" w:cs="Times New Roman"/>
-          <w:sz w:val="20"/>
-          <w:szCs w:val="20"/>
-          <w:lang w:val="de-DE"/>
-        </w:rPr>
-        <w:t xml:space="preserve"> Algorithmen – Kevin Hollweg</w:t>
+        <w:t>Blossom Quad im Vergleich zu anderen Quad-Meshing Algorithmen – Kevin Hollweg</w:t>
       </w:r>
     </w:p>
     <w:p>
@@ -4766,27 +5037,7 @@
           <w:szCs w:val="20"/>
           <w:lang w:val="de-DE"/>
         </w:rPr>
-        <w:t xml:space="preserve">Analyse der </w:t>
-      </w:r>
-      <w:proofErr w:type="spellStart"/>
-      <w:r>
-        <w:rPr>
-          <w:rFonts w:ascii="Times New Roman" w:hAnsi="Times New Roman" w:cs="Times New Roman"/>
-          <w:sz w:val="20"/>
-          <w:szCs w:val="20"/>
-          <w:lang w:val="de-DE"/>
-        </w:rPr>
-        <w:t>cross-field</w:t>
-      </w:r>
-      <w:proofErr w:type="spellEnd"/>
-      <w:r>
-        <w:rPr>
-          <w:rFonts w:ascii="Times New Roman" w:hAnsi="Times New Roman" w:cs="Times New Roman"/>
-          <w:sz w:val="20"/>
-          <w:szCs w:val="20"/>
-          <w:lang w:val="de-DE"/>
-        </w:rPr>
-        <w:t xml:space="preserve"> basierten Quad Mesh Generierung – Philipp Gürtler</w:t>
+        <w:t>Analyse der cross-field basierten Quad Mesh Generierung – Philipp Gürtler</w:t>
       </w:r>
     </w:p>
     <w:p>
@@ -4819,9 +5070,273 @@
           <w:spacing w:val="60"/>
           <w:sz w:val="20"/>
           <w:szCs w:val="20"/>
-          <w:lang w:val="de-DE"/>
-        </w:rPr>
-      </w:pPr>
+        </w:rPr>
+      </w:pPr>
+      <w:r>
+        <w:rPr>
+          <w:rFonts w:ascii="Times New Roman" w:hAnsi="Times New Roman" w:cs="Times New Roman"/>
+          <w:b/>
+          <w:caps/>
+          <w:spacing w:val="60"/>
+          <w:sz w:val="20"/>
+          <w:szCs w:val="20"/>
+        </w:rPr>
+        <w:t xml:space="preserve">Programming </w:t>
+      </w:r>
+      <w:r>
+        <w:rPr>
+          <w:rFonts w:ascii="Times New Roman" w:hAnsi="Times New Roman" w:cs="Times New Roman"/>
+          <w:b/>
+          <w:caps/>
+          <w:spacing w:val="60"/>
+          <w:sz w:val="20"/>
+          <w:szCs w:val="20"/>
+        </w:rPr>
+        <w:t>Experience</w:t>
+      </w:r>
+      <w:r>
+        <w:rPr>
+          <w:rFonts w:ascii="Times New Roman" w:hAnsi="Times New Roman" w:cs="Times New Roman"/>
+          <w:b/>
+          <w:caps/>
+          <w:spacing w:val="60"/>
+          <w:sz w:val="20"/>
+          <w:szCs w:val="20"/>
+        </w:rPr>
+        <w:t>:</w:t>
+      </w:r>
+    </w:p>
+    <w:p>
+      <w:pPr>
+        <w:spacing w:after="0"/>
+        <w:rPr>
+          <w:rFonts w:ascii="Times New Roman" w:hAnsi="Times New Roman" w:cs="Times New Roman"/>
+          <w:sz w:val="20"/>
+          <w:szCs w:val="20"/>
+        </w:rPr>
+      </w:pPr>
+    </w:p>
+    <w:p>
+      <w:pPr>
+        <w:spacing w:after="0"/>
+        <w:rPr>
+          <w:rFonts w:ascii="Times New Roman" w:hAnsi="Times New Roman" w:cs="Times New Roman"/>
+          <w:sz w:val="20"/>
+          <w:szCs w:val="20"/>
+        </w:rPr>
+      </w:pPr>
+      <w:r>
+        <w:rPr>
+          <w:rFonts w:ascii="Times New Roman" w:hAnsi="Times New Roman" w:cs="Times New Roman"/>
+          <w:sz w:val="20"/>
+          <w:szCs w:val="20"/>
+        </w:rPr>
+        <w:t>C++</w:t>
+      </w:r>
+      <w:r>
+        <w:rPr>
+          <w:rFonts w:ascii="Times New Roman" w:hAnsi="Times New Roman" w:cs="Times New Roman"/>
+          <w:sz w:val="20"/>
+          <w:szCs w:val="20"/>
+        </w:rPr>
+        <w:t>, CUDA</w:t>
+      </w:r>
+      <w:r>
+        <w:rPr>
+          <w:rFonts w:ascii="Times New Roman" w:hAnsi="Times New Roman" w:cs="Times New Roman"/>
+          <w:sz w:val="20"/>
+          <w:szCs w:val="20"/>
+        </w:rPr>
+        <w:tab/>
+      </w:r>
+      <w:r>
+        <w:rPr>
+          <w:rFonts w:ascii="Times New Roman" w:hAnsi="Times New Roman" w:cs="Times New Roman"/>
+          <w:sz w:val="20"/>
+          <w:szCs w:val="20"/>
+        </w:rPr>
+        <w:tab/>
+      </w:r>
+      <w:r>
+        <w:rPr>
+          <w:rFonts w:ascii="Times New Roman" w:hAnsi="Times New Roman" w:cs="Times New Roman"/>
+          <w:sz w:val="20"/>
+          <w:szCs w:val="20"/>
+        </w:rPr>
+        <w:tab/>
+      </w:r>
+      <w:r>
+        <w:rPr>
+          <w:rFonts w:ascii="Times New Roman" w:hAnsi="Times New Roman" w:cs="Times New Roman"/>
+          <w:sz w:val="20"/>
+          <w:szCs w:val="20"/>
+        </w:rPr>
+        <w:tab/>
+      </w:r>
+      <w:r>
+        <w:rPr>
+          <w:rFonts w:ascii="Times New Roman" w:hAnsi="Times New Roman" w:cs="Times New Roman"/>
+          <w:sz w:val="20"/>
+          <w:szCs w:val="20"/>
+        </w:rPr>
+        <w:t>expert</w:t>
+      </w:r>
+    </w:p>
+    <w:p>
+      <w:pPr>
+        <w:spacing w:after="0"/>
+        <w:rPr>
+          <w:rFonts w:ascii="Times New Roman" w:hAnsi="Times New Roman" w:cs="Times New Roman"/>
+          <w:sz w:val="20"/>
+          <w:szCs w:val="20"/>
+        </w:rPr>
+      </w:pPr>
+      <w:r>
+        <w:rPr>
+          <w:rFonts w:ascii="Times New Roman" w:hAnsi="Times New Roman" w:cs="Times New Roman"/>
+          <w:sz w:val="20"/>
+          <w:szCs w:val="20"/>
+        </w:rPr>
+        <w:t xml:space="preserve">Java, </w:t>
+      </w:r>
+      <w:r>
+        <w:rPr>
+          <w:rFonts w:ascii="Times New Roman" w:hAnsi="Times New Roman" w:cs="Times New Roman"/>
+          <w:sz w:val="20"/>
+          <w:szCs w:val="20"/>
+        </w:rPr>
+        <w:t>Scala</w:t>
+      </w:r>
+      <w:r>
+        <w:rPr>
+          <w:rFonts w:ascii="Times New Roman" w:hAnsi="Times New Roman" w:cs="Times New Roman"/>
+          <w:sz w:val="20"/>
+          <w:szCs w:val="20"/>
+        </w:rPr>
+        <w:t xml:space="preserve">, </w:t>
+      </w:r>
+      <w:r>
+        <w:rPr>
+          <w:rFonts w:ascii="Times New Roman" w:hAnsi="Times New Roman" w:cs="Times New Roman"/>
+          <w:sz w:val="20"/>
+          <w:szCs w:val="20"/>
+        </w:rPr>
+        <w:t>Javascript</w:t>
+      </w:r>
+      <w:r>
+        <w:rPr>
+          <w:rFonts w:ascii="Times New Roman" w:hAnsi="Times New Roman" w:cs="Times New Roman"/>
+          <w:sz w:val="20"/>
+          <w:szCs w:val="20"/>
+        </w:rPr>
+        <w:t>, Python</w:t>
+      </w:r>
+      <w:r>
+        <w:rPr>
+          <w:rFonts w:ascii="Times New Roman" w:hAnsi="Times New Roman" w:cs="Times New Roman"/>
+          <w:sz w:val="20"/>
+          <w:szCs w:val="20"/>
+        </w:rPr>
+        <w:tab/>
+      </w:r>
+      <w:r>
+        <w:rPr>
+          <w:rFonts w:ascii="Times New Roman" w:hAnsi="Times New Roman" w:cs="Times New Roman"/>
+          <w:sz w:val="20"/>
+          <w:szCs w:val="20"/>
+        </w:rPr>
+        <w:tab/>
+      </w:r>
+      <w:r>
+        <w:rPr>
+          <w:rFonts w:ascii="Times New Roman" w:hAnsi="Times New Roman" w:cs="Times New Roman"/>
+          <w:sz w:val="20"/>
+          <w:szCs w:val="20"/>
+        </w:rPr>
+        <w:t>advanced</w:t>
+      </w:r>
+    </w:p>
+    <w:p>
+      <w:pPr>
+        <w:spacing w:after="0"/>
+        <w:rPr>
+          <w:rFonts w:ascii="Times New Roman" w:hAnsi="Times New Roman" w:cs="Times New Roman"/>
+          <w:sz w:val="20"/>
+          <w:szCs w:val="20"/>
+        </w:rPr>
+      </w:pPr>
+      <w:r>
+        <w:rPr>
+          <w:rFonts w:ascii="Times New Roman" w:hAnsi="Times New Roman" w:cs="Times New Roman"/>
+          <w:sz w:val="20"/>
+          <w:szCs w:val="20"/>
+        </w:rPr>
+        <w:t>C#</w:t>
+      </w:r>
+      <w:r>
+        <w:rPr>
+          <w:rFonts w:ascii="Times New Roman" w:hAnsi="Times New Roman" w:cs="Times New Roman"/>
+          <w:sz w:val="20"/>
+          <w:szCs w:val="20"/>
+        </w:rPr>
+        <w:t>,</w:t>
+      </w:r>
+      <w:r>
+        <w:rPr>
+          <w:rFonts w:ascii="Times New Roman" w:hAnsi="Times New Roman" w:cs="Times New Roman"/>
+          <w:sz w:val="20"/>
+          <w:szCs w:val="20"/>
+        </w:rPr>
+        <w:t xml:space="preserve"> </w:t>
+      </w:r>
+      <w:r>
+        <w:rPr>
+          <w:rFonts w:ascii="Times New Roman" w:hAnsi="Times New Roman" w:cs="Times New Roman"/>
+          <w:sz w:val="20"/>
+          <w:szCs w:val="20"/>
+        </w:rPr>
+        <w:t>Matlab</w:t>
+      </w:r>
+      <w:r>
+        <w:rPr>
+          <w:rFonts w:ascii="Times New Roman" w:hAnsi="Times New Roman" w:cs="Times New Roman"/>
+          <w:sz w:val="20"/>
+          <w:szCs w:val="20"/>
+        </w:rPr>
+        <w:tab/>
+      </w:r>
+      <w:r>
+        <w:rPr>
+          <w:rFonts w:ascii="Times New Roman" w:hAnsi="Times New Roman" w:cs="Times New Roman"/>
+          <w:sz w:val="20"/>
+          <w:szCs w:val="20"/>
+        </w:rPr>
+        <w:tab/>
+      </w:r>
+      <w:r>
+        <w:rPr>
+          <w:rFonts w:ascii="Times New Roman" w:hAnsi="Times New Roman" w:cs="Times New Roman"/>
+          <w:sz w:val="20"/>
+          <w:szCs w:val="20"/>
+        </w:rPr>
+        <w:tab/>
+      </w:r>
+      <w:r>
+        <w:rPr>
+          <w:rFonts w:ascii="Times New Roman" w:hAnsi="Times New Roman" w:cs="Times New Roman"/>
+          <w:sz w:val="20"/>
+          <w:szCs w:val="20"/>
+        </w:rPr>
+        <w:tab/>
+      </w:r>
+      <w:r>
+        <w:rPr>
+          <w:rFonts w:ascii="Times New Roman" w:hAnsi="Times New Roman" w:cs="Times New Roman"/>
+          <w:sz w:val="20"/>
+          <w:szCs w:val="20"/>
+        </w:rPr>
+        <w:t>intermediate</w:t>
+      </w:r>
     </w:p>
     <w:p>
       <w:pPr>
@@ -4836,7 +5351,6 @@
           <w:spacing w:val="60"/>
           <w:sz w:val="20"/>
           <w:szCs w:val="20"/>
-          <w:lang w:val="de-DE"/>
         </w:rPr>
       </w:pPr>
     </w:p>
@@ -4853,9 +5367,111 @@
           <w:spacing w:val="60"/>
           <w:sz w:val="20"/>
           <w:szCs w:val="20"/>
-          <w:lang w:val="de-DE"/>
-        </w:rPr>
-      </w:pPr>
+        </w:rPr>
+      </w:pPr>
+      <w:r>
+        <w:rPr>
+          <w:rFonts w:ascii="Times New Roman" w:hAnsi="Times New Roman" w:cs="Times New Roman"/>
+          <w:b/>
+          <w:caps/>
+          <w:spacing w:val="60"/>
+          <w:sz w:val="20"/>
+          <w:szCs w:val="20"/>
+        </w:rPr>
+        <w:t>languages:</w:t>
+      </w:r>
+    </w:p>
+    <w:p>
+      <w:pPr>
+        <w:spacing w:after="0"/>
+        <w:rPr>
+          <w:rFonts w:ascii="Times New Roman" w:hAnsi="Times New Roman" w:cs="Times New Roman"/>
+          <w:sz w:val="20"/>
+          <w:szCs w:val="20"/>
+        </w:rPr>
+      </w:pPr>
+    </w:p>
+    <w:p>
+      <w:pPr>
+        <w:spacing w:after="0"/>
+        <w:rPr>
+          <w:rFonts w:ascii="Times New Roman" w:hAnsi="Times New Roman" w:cs="Times New Roman"/>
+          <w:sz w:val="20"/>
+          <w:szCs w:val="20"/>
+        </w:rPr>
+      </w:pPr>
+      <w:r>
+        <w:rPr>
+          <w:rFonts w:ascii="Times New Roman" w:hAnsi="Times New Roman" w:cs="Times New Roman"/>
+          <w:sz w:val="20"/>
+          <w:szCs w:val="20"/>
+        </w:rPr>
+        <w:t>German</w:t>
+      </w:r>
+      <w:r>
+        <w:rPr>
+          <w:rFonts w:ascii="Times New Roman" w:hAnsi="Times New Roman" w:cs="Times New Roman"/>
+          <w:sz w:val="20"/>
+          <w:szCs w:val="20"/>
+        </w:rPr>
+        <w:t xml:space="preserve"> (native language), </w:t>
+      </w:r>
+      <w:r>
+        <w:rPr>
+          <w:rFonts w:ascii="Times New Roman" w:hAnsi="Times New Roman" w:cs="Times New Roman"/>
+          <w:sz w:val="20"/>
+          <w:szCs w:val="20"/>
+        </w:rPr>
+        <w:t xml:space="preserve">English </w:t>
+      </w:r>
+      <w:r>
+        <w:rPr>
+          <w:rFonts w:ascii="Times New Roman" w:hAnsi="Times New Roman" w:cs="Times New Roman"/>
+          <w:sz w:val="20"/>
+          <w:szCs w:val="20"/>
+        </w:rPr>
+        <w:t xml:space="preserve">(expert), </w:t>
+      </w:r>
+      <w:r>
+        <w:rPr>
+          <w:rFonts w:ascii="Times New Roman" w:hAnsi="Times New Roman" w:cs="Times New Roman"/>
+          <w:sz w:val="20"/>
+          <w:szCs w:val="20"/>
+        </w:rPr>
+        <w:t xml:space="preserve">French (beginner), </w:t>
+      </w:r>
+      <w:r>
+        <w:rPr>
+          <w:rFonts w:ascii="Times New Roman" w:hAnsi="Times New Roman" w:cs="Times New Roman"/>
+          <w:sz w:val="20"/>
+          <w:szCs w:val="20"/>
+        </w:rPr>
+        <w:t>Spanish</w:t>
+      </w:r>
+      <w:r>
+        <w:rPr>
+          <w:rFonts w:ascii="Times New Roman" w:hAnsi="Times New Roman" w:cs="Times New Roman"/>
+          <w:sz w:val="20"/>
+          <w:szCs w:val="20"/>
+        </w:rPr>
+        <w:t xml:space="preserve"> (beginner), </w:t>
+      </w:r>
+      <w:r>
+        <w:rPr>
+          <w:rFonts w:ascii="Times New Roman" w:hAnsi="Times New Roman" w:cs="Times New Roman"/>
+          <w:sz w:val="20"/>
+          <w:szCs w:val="20"/>
+        </w:rPr>
+        <w:t xml:space="preserve">Swedish </w:t>
+      </w:r>
+      <w:r>
+        <w:rPr>
+          <w:rFonts w:ascii="Times New Roman" w:hAnsi="Times New Roman" w:cs="Times New Roman"/>
+          <w:sz w:val="20"/>
+          <w:szCs w:val="20"/>
+        </w:rPr>
+        <w:t>(beginner)</w:t>
+      </w:r>
     </w:p>
     <w:p>
       <w:pPr>
@@ -4875,78 +5491,58 @@
       <w:r>
         <w:rPr>
           <w:rFonts w:ascii="Times New Roman" w:hAnsi="Times New Roman" w:cs="Times New Roman"/>
+          <w:sz w:val="20"/>
+          <w:szCs w:val="20"/>
+        </w:rPr>
+        <w:br/>
+      </w:r>
+      <w:r>
+        <w:rPr>
+          <w:rFonts w:ascii="Times New Roman" w:hAnsi="Times New Roman" w:cs="Times New Roman"/>
           <w:b/>
           <w:caps/>
           <w:spacing w:val="60"/>
           <w:sz w:val="20"/>
           <w:szCs w:val="20"/>
         </w:rPr>
-        <w:lastRenderedPageBreak/>
-        <w:t xml:space="preserve">Programming </w:t>
-      </w:r>
-      <w:r>
-        <w:rPr>
-          <w:rFonts w:ascii="Times New Roman" w:hAnsi="Times New Roman" w:cs="Times New Roman"/>
-          <w:b/>
-          <w:caps/>
-          <w:spacing w:val="60"/>
-          <w:sz w:val="20"/>
-          <w:szCs w:val="20"/>
-        </w:rPr>
-        <w:t>Experience</w:t>
-      </w:r>
-      <w:r>
-        <w:rPr>
-          <w:rFonts w:ascii="Times New Roman" w:hAnsi="Times New Roman" w:cs="Times New Roman"/>
-          <w:b/>
-          <w:caps/>
-          <w:spacing w:val="60"/>
-          <w:sz w:val="20"/>
-          <w:szCs w:val="20"/>
-        </w:rPr>
-        <w:t>:</w:t>
-      </w:r>
-    </w:p>
-    <w:p>
-      <w:pPr>
-        <w:spacing w:after="0"/>
-        <w:rPr>
-          <w:rFonts w:ascii="Times New Roman" w:hAnsi="Times New Roman" w:cs="Times New Roman"/>
-          <w:sz w:val="20"/>
-          <w:szCs w:val="20"/>
-        </w:rPr>
-      </w:pPr>
-    </w:p>
-    <w:p>
-      <w:pPr>
-        <w:spacing w:after="0"/>
-        <w:rPr>
-          <w:rFonts w:ascii="Times New Roman" w:hAnsi="Times New Roman" w:cs="Times New Roman"/>
-          <w:sz w:val="20"/>
-          <w:szCs w:val="20"/>
-        </w:rPr>
-      </w:pPr>
-      <w:r>
-        <w:rPr>
-          <w:rFonts w:ascii="Times New Roman" w:hAnsi="Times New Roman" w:cs="Times New Roman"/>
-          <w:sz w:val="20"/>
-          <w:szCs w:val="20"/>
-        </w:rPr>
-        <w:t>C++</w:t>
-      </w:r>
-      <w:r>
-        <w:rPr>
-          <w:rFonts w:ascii="Times New Roman" w:hAnsi="Times New Roman" w:cs="Times New Roman"/>
-          <w:sz w:val="20"/>
-          <w:szCs w:val="20"/>
-        </w:rPr>
-        <w:t>, CUDA</w:t>
-      </w:r>
-      <w:r>
-        <w:rPr>
-          <w:rFonts w:ascii="Times New Roman" w:hAnsi="Times New Roman" w:cs="Times New Roman"/>
-          <w:sz w:val="20"/>
-          <w:szCs w:val="20"/>
+        <w:t>references:</w:t>
+      </w:r>
+    </w:p>
+    <w:p>
+      <w:pPr>
+        <w:spacing w:after="0"/>
+        <w:rPr>
+          <w:rFonts w:ascii="Times New Roman" w:hAnsi="Times New Roman" w:cs="Times New Roman"/>
+          <w:sz w:val="20"/>
+          <w:szCs w:val="20"/>
+        </w:rPr>
+      </w:pPr>
+    </w:p>
+    <w:p>
+      <w:pPr>
+        <w:spacing w:after="0"/>
+        <w:rPr>
+          <w:rFonts w:ascii="Times New Roman" w:hAnsi="Times New Roman" w:cs="Times New Roman"/>
+          <w:sz w:val="20"/>
+          <w:szCs w:val="20"/>
+          <w:lang w:val="de-DE"/>
+        </w:rPr>
+      </w:pPr>
+      <w:r>
+        <w:rPr>
+          <w:rFonts w:ascii="Times New Roman" w:hAnsi="Times New Roman" w:cs="Times New Roman"/>
+          <w:sz w:val="20"/>
+          <w:szCs w:val="20"/>
+          <w:lang w:val="de-DE"/>
+        </w:rPr>
+        <w:t>Marc Stamminger</w:t>
+      </w:r>
+      <w:r>
+        <w:rPr>
+          <w:rFonts w:ascii="Times New Roman" w:hAnsi="Times New Roman" w:cs="Times New Roman"/>
+          <w:sz w:val="20"/>
+          <w:szCs w:val="20"/>
+          <w:lang w:val="de-DE"/>
         </w:rPr>
         <w:tab/>
       </w:r>
@@ -4955,6 +5551,7 @@
           <w:rFonts w:ascii="Times New Roman" w:hAnsi="Times New Roman" w:cs="Times New Roman"/>
           <w:sz w:val="20"/>
           <w:szCs w:val="20"/>
+          <w:lang w:val="de-DE"/>
         </w:rPr>
         <w:tab/>
       </w:r>
@@ -4963,454 +5560,11 @@
           <w:rFonts w:ascii="Times New Roman" w:hAnsi="Times New Roman" w:cs="Times New Roman"/>
           <w:sz w:val="20"/>
           <w:szCs w:val="20"/>
+          <w:lang w:val="de-DE"/>
         </w:rPr>
         <w:tab/>
-      </w:r>
-      <w:r>
-        <w:rPr>
-          <w:rFonts w:ascii="Times New Roman" w:hAnsi="Times New Roman" w:cs="Times New Roman"/>
-          <w:sz w:val="20"/>
-          <w:szCs w:val="20"/>
-        </w:rPr>
-        <w:tab/>
-      </w:r>
-      <w:r>
-        <w:rPr>
-          <w:rFonts w:ascii="Times New Roman" w:hAnsi="Times New Roman" w:cs="Times New Roman"/>
-          <w:sz w:val="20"/>
-          <w:szCs w:val="20"/>
-        </w:rPr>
-        <w:t>expert</w:t>
-      </w:r>
-    </w:p>
-    <w:p>
-      <w:pPr>
-        <w:spacing w:after="0"/>
-        <w:rPr>
-          <w:rFonts w:ascii="Times New Roman" w:hAnsi="Times New Roman" w:cs="Times New Roman"/>
-          <w:sz w:val="20"/>
-          <w:szCs w:val="20"/>
-        </w:rPr>
-      </w:pPr>
-      <w:r>
-        <w:rPr>
-          <w:rFonts w:ascii="Times New Roman" w:hAnsi="Times New Roman" w:cs="Times New Roman"/>
-          <w:sz w:val="20"/>
-          <w:szCs w:val="20"/>
-        </w:rPr>
-        <w:t xml:space="preserve">Java, </w:t>
-      </w:r>
-      <w:r>
-        <w:rPr>
-          <w:rFonts w:ascii="Times New Roman" w:hAnsi="Times New Roman" w:cs="Times New Roman"/>
-          <w:sz w:val="20"/>
-          <w:szCs w:val="20"/>
-        </w:rPr>
-        <w:t>Scala</w:t>
-      </w:r>
-      <w:r>
-        <w:rPr>
-          <w:rFonts w:ascii="Times New Roman" w:hAnsi="Times New Roman" w:cs="Times New Roman"/>
-          <w:sz w:val="20"/>
-          <w:szCs w:val="20"/>
-        </w:rPr>
-        <w:t xml:space="preserve">, </w:t>
-      </w:r>
-      <w:proofErr w:type="spellStart"/>
-      <w:r>
-        <w:rPr>
-          <w:rFonts w:ascii="Times New Roman" w:hAnsi="Times New Roman" w:cs="Times New Roman"/>
-          <w:sz w:val="20"/>
-          <w:szCs w:val="20"/>
-        </w:rPr>
-        <w:t>Javascript</w:t>
-      </w:r>
-      <w:proofErr w:type="spellEnd"/>
-      <w:r>
-        <w:rPr>
-          <w:rFonts w:ascii="Times New Roman" w:hAnsi="Times New Roman" w:cs="Times New Roman"/>
-          <w:sz w:val="20"/>
-          <w:szCs w:val="20"/>
-        </w:rPr>
-        <w:t>, Python</w:t>
-      </w:r>
-      <w:r>
-        <w:rPr>
-          <w:rFonts w:ascii="Times New Roman" w:hAnsi="Times New Roman" w:cs="Times New Roman"/>
-          <w:sz w:val="20"/>
-          <w:szCs w:val="20"/>
-        </w:rPr>
-        <w:tab/>
-      </w:r>
-      <w:r>
-        <w:rPr>
-          <w:rFonts w:ascii="Times New Roman" w:hAnsi="Times New Roman" w:cs="Times New Roman"/>
-          <w:sz w:val="20"/>
-          <w:szCs w:val="20"/>
-        </w:rPr>
-        <w:tab/>
-      </w:r>
-      <w:r>
-        <w:rPr>
-          <w:rFonts w:ascii="Times New Roman" w:hAnsi="Times New Roman" w:cs="Times New Roman"/>
-          <w:sz w:val="20"/>
-          <w:szCs w:val="20"/>
-        </w:rPr>
-        <w:t>advanced</w:t>
-      </w:r>
-    </w:p>
-    <w:p>
-      <w:pPr>
-        <w:spacing w:after="0"/>
-        <w:rPr>
-          <w:rFonts w:ascii="Times New Roman" w:hAnsi="Times New Roman" w:cs="Times New Roman"/>
-          <w:sz w:val="20"/>
-          <w:szCs w:val="20"/>
-        </w:rPr>
-      </w:pPr>
-      <w:r>
-        <w:rPr>
-          <w:rFonts w:ascii="Times New Roman" w:hAnsi="Times New Roman" w:cs="Times New Roman"/>
-          <w:sz w:val="20"/>
-          <w:szCs w:val="20"/>
-        </w:rPr>
-        <w:t>C#</w:t>
-      </w:r>
-      <w:r>
-        <w:rPr>
-          <w:rFonts w:ascii="Times New Roman" w:hAnsi="Times New Roman" w:cs="Times New Roman"/>
-          <w:sz w:val="20"/>
-          <w:szCs w:val="20"/>
-        </w:rPr>
-        <w:t>,</w:t>
-      </w:r>
-      <w:r>
-        <w:rPr>
-          <w:rFonts w:ascii="Times New Roman" w:hAnsi="Times New Roman" w:cs="Times New Roman"/>
-          <w:sz w:val="20"/>
-          <w:szCs w:val="20"/>
-        </w:rPr>
-        <w:t xml:space="preserve"> </w:t>
-      </w:r>
-      <w:proofErr w:type="spellStart"/>
-      <w:r>
-        <w:rPr>
-          <w:rFonts w:ascii="Times New Roman" w:hAnsi="Times New Roman" w:cs="Times New Roman"/>
-          <w:sz w:val="20"/>
-          <w:szCs w:val="20"/>
-        </w:rPr>
-        <w:t>Matlab</w:t>
-      </w:r>
-      <w:proofErr w:type="spellEnd"/>
-      <w:r>
-        <w:rPr>
-          <w:rFonts w:ascii="Times New Roman" w:hAnsi="Times New Roman" w:cs="Times New Roman"/>
-          <w:sz w:val="20"/>
-          <w:szCs w:val="20"/>
-        </w:rPr>
-        <w:tab/>
-      </w:r>
-      <w:r>
-        <w:rPr>
-          <w:rFonts w:ascii="Times New Roman" w:hAnsi="Times New Roman" w:cs="Times New Roman"/>
-          <w:sz w:val="20"/>
-          <w:szCs w:val="20"/>
-        </w:rPr>
-        <w:tab/>
-      </w:r>
-      <w:r>
-        <w:rPr>
-          <w:rFonts w:ascii="Times New Roman" w:hAnsi="Times New Roman" w:cs="Times New Roman"/>
-          <w:sz w:val="20"/>
-          <w:szCs w:val="20"/>
-        </w:rPr>
-        <w:tab/>
-      </w:r>
-      <w:r>
-        <w:rPr>
-          <w:rFonts w:ascii="Times New Roman" w:hAnsi="Times New Roman" w:cs="Times New Roman"/>
-          <w:sz w:val="20"/>
-          <w:szCs w:val="20"/>
-        </w:rPr>
-        <w:tab/>
-      </w:r>
-      <w:r>
-        <w:rPr>
-          <w:rFonts w:ascii="Times New Roman" w:hAnsi="Times New Roman" w:cs="Times New Roman"/>
-          <w:sz w:val="20"/>
-          <w:szCs w:val="20"/>
-        </w:rPr>
-        <w:t>intermediate</w:t>
-      </w:r>
-    </w:p>
-    <w:p>
-      <w:pPr>
-        <w:pBdr>
-          <w:bottom w:val="dashSmallGap" w:sz="12" w:space="1" w:color="808080" w:themeColor="background1" w:themeShade="80"/>
-        </w:pBdr>
-        <w:spacing w:after="0"/>
-        <w:rPr>
-          <w:rFonts w:ascii="Times New Roman" w:hAnsi="Times New Roman" w:cs="Times New Roman"/>
-          <w:b/>
-          <w:caps/>
-          <w:spacing w:val="60"/>
-          <w:sz w:val="20"/>
-          <w:szCs w:val="20"/>
-        </w:rPr>
-      </w:pPr>
-    </w:p>
-    <w:p>
-      <w:pPr>
-        <w:pBdr>
-          <w:bottom w:val="dashSmallGap" w:sz="12" w:space="1" w:color="808080" w:themeColor="background1" w:themeShade="80"/>
-        </w:pBdr>
-        <w:spacing w:after="0"/>
-        <w:rPr>
-          <w:rFonts w:ascii="Times New Roman" w:hAnsi="Times New Roman" w:cs="Times New Roman"/>
-          <w:b/>
-          <w:caps/>
-          <w:spacing w:val="60"/>
-          <w:sz w:val="20"/>
-          <w:szCs w:val="20"/>
-        </w:rPr>
-      </w:pPr>
-      <w:r>
-        <w:rPr>
-          <w:rFonts w:ascii="Times New Roman" w:hAnsi="Times New Roman" w:cs="Times New Roman"/>
-          <w:b/>
-          <w:caps/>
-          <w:spacing w:val="60"/>
-          <w:sz w:val="20"/>
-          <w:szCs w:val="20"/>
-        </w:rPr>
-        <w:t>languages:</w:t>
-      </w:r>
-    </w:p>
-    <w:p>
-      <w:pPr>
-        <w:spacing w:after="0"/>
-        <w:rPr>
-          <w:rFonts w:ascii="Times New Roman" w:hAnsi="Times New Roman" w:cs="Times New Roman"/>
-          <w:sz w:val="20"/>
-          <w:szCs w:val="20"/>
-        </w:rPr>
-      </w:pPr>
-    </w:p>
-    <w:p>
-      <w:pPr>
-        <w:spacing w:after="0"/>
-        <w:rPr>
-          <w:rFonts w:ascii="Times New Roman" w:hAnsi="Times New Roman" w:cs="Times New Roman"/>
-          <w:sz w:val="20"/>
-          <w:szCs w:val="20"/>
-        </w:rPr>
-      </w:pPr>
-      <w:r>
-        <w:rPr>
-          <w:rFonts w:ascii="Times New Roman" w:hAnsi="Times New Roman" w:cs="Times New Roman"/>
-          <w:sz w:val="20"/>
-          <w:szCs w:val="20"/>
-        </w:rPr>
-        <w:t>German</w:t>
-      </w:r>
-      <w:r>
-        <w:rPr>
-          <w:rFonts w:ascii="Times New Roman" w:hAnsi="Times New Roman" w:cs="Times New Roman"/>
-          <w:sz w:val="20"/>
-          <w:szCs w:val="20"/>
-        </w:rPr>
-        <w:t xml:space="preserve"> (native language), </w:t>
-      </w:r>
-      <w:r>
-        <w:rPr>
-          <w:rFonts w:ascii="Times New Roman" w:hAnsi="Times New Roman" w:cs="Times New Roman"/>
-          <w:sz w:val="20"/>
-          <w:szCs w:val="20"/>
-        </w:rPr>
-        <w:t xml:space="preserve">English </w:t>
-      </w:r>
-      <w:r>
-        <w:rPr>
-          <w:rFonts w:ascii="Times New Roman" w:hAnsi="Times New Roman" w:cs="Times New Roman"/>
-          <w:sz w:val="20"/>
-          <w:szCs w:val="20"/>
-        </w:rPr>
-        <w:t xml:space="preserve">(expert), </w:t>
-      </w:r>
-      <w:r>
-        <w:rPr>
-          <w:rFonts w:ascii="Times New Roman" w:hAnsi="Times New Roman" w:cs="Times New Roman"/>
-          <w:sz w:val="20"/>
-          <w:szCs w:val="20"/>
-        </w:rPr>
-        <w:t xml:space="preserve">French (beginner), </w:t>
-      </w:r>
-      <w:r>
-        <w:rPr>
-          <w:rFonts w:ascii="Times New Roman" w:hAnsi="Times New Roman" w:cs="Times New Roman"/>
-          <w:sz w:val="20"/>
-          <w:szCs w:val="20"/>
-        </w:rPr>
-        <w:t>Spanish</w:t>
-      </w:r>
-      <w:r>
-        <w:rPr>
-          <w:rFonts w:ascii="Times New Roman" w:hAnsi="Times New Roman" w:cs="Times New Roman"/>
-          <w:sz w:val="20"/>
-          <w:szCs w:val="20"/>
-        </w:rPr>
-        <w:t xml:space="preserve"> (beginner), </w:t>
-      </w:r>
-      <w:r>
-        <w:rPr>
-          <w:rFonts w:ascii="Times New Roman" w:hAnsi="Times New Roman" w:cs="Times New Roman"/>
-          <w:sz w:val="20"/>
-          <w:szCs w:val="20"/>
-        </w:rPr>
-        <w:t xml:space="preserve">Swedish </w:t>
-      </w:r>
-      <w:r>
-        <w:rPr>
-          <w:rFonts w:ascii="Times New Roman" w:hAnsi="Times New Roman" w:cs="Times New Roman"/>
-          <w:sz w:val="20"/>
-          <w:szCs w:val="20"/>
-        </w:rPr>
-        <w:t>(beginner)</w:t>
-      </w:r>
-    </w:p>
-    <w:p>
-      <w:pPr>
-        <w:pBdr>
-          <w:bottom w:val="dashSmallGap" w:sz="12" w:space="1" w:color="808080" w:themeColor="background1" w:themeShade="80"/>
-        </w:pBdr>
-        <w:spacing w:after="0"/>
-        <w:rPr>
-          <w:rFonts w:ascii="Times New Roman" w:hAnsi="Times New Roman" w:cs="Times New Roman"/>
-          <w:b/>
-          <w:caps/>
-          <w:spacing w:val="60"/>
-          <w:sz w:val="20"/>
-          <w:szCs w:val="20"/>
-        </w:rPr>
-      </w:pPr>
-      <w:r>
-        <w:rPr>
-          <w:rFonts w:ascii="Times New Roman" w:hAnsi="Times New Roman" w:cs="Times New Roman"/>
-          <w:sz w:val="20"/>
-          <w:szCs w:val="20"/>
-        </w:rPr>
-        <w:br/>
-      </w:r>
-      <w:r>
-        <w:rPr>
-          <w:rFonts w:ascii="Times New Roman" w:hAnsi="Times New Roman" w:cs="Times New Roman"/>
-          <w:b/>
-          <w:caps/>
-          <w:spacing w:val="60"/>
-          <w:sz w:val="20"/>
-          <w:szCs w:val="20"/>
-        </w:rPr>
-        <w:t>references:</w:t>
-      </w:r>
-    </w:p>
-    <w:p>
-      <w:pPr>
-        <w:spacing w:after="0"/>
-        <w:rPr>
-          <w:rFonts w:ascii="Times New Roman" w:hAnsi="Times New Roman" w:cs="Times New Roman"/>
-          <w:sz w:val="20"/>
-          <w:szCs w:val="20"/>
-        </w:rPr>
-      </w:pPr>
-    </w:p>
-    <w:p>
-      <w:pPr>
-        <w:spacing w:after="0"/>
-        <w:rPr>
-          <w:rFonts w:ascii="Times New Roman" w:hAnsi="Times New Roman" w:cs="Times New Roman"/>
-          <w:sz w:val="20"/>
-          <w:szCs w:val="20"/>
-          <w:lang w:val="de-DE"/>
-        </w:rPr>
-      </w:pPr>
-      <w:r>
-        <w:rPr>
-          <w:rFonts w:ascii="Times New Roman" w:hAnsi="Times New Roman" w:cs="Times New Roman"/>
-          <w:sz w:val="20"/>
-          <w:szCs w:val="20"/>
-          <w:lang w:val="de-DE"/>
-        </w:rPr>
-        <w:t xml:space="preserve">Marc </w:t>
-      </w:r>
-      <w:proofErr w:type="spellStart"/>
-      <w:r>
-        <w:rPr>
-          <w:rFonts w:ascii="Times New Roman" w:hAnsi="Times New Roman" w:cs="Times New Roman"/>
-          <w:sz w:val="20"/>
-          <w:szCs w:val="20"/>
-          <w:lang w:val="de-DE"/>
-        </w:rPr>
-        <w:t>Stamminger</w:t>
-      </w:r>
-      <w:proofErr w:type="spellEnd"/>
-      <w:r>
-        <w:rPr>
-          <w:rFonts w:ascii="Times New Roman" w:hAnsi="Times New Roman" w:cs="Times New Roman"/>
-          <w:sz w:val="20"/>
-          <w:szCs w:val="20"/>
-          <w:lang w:val="de-DE"/>
-        </w:rPr>
-        <w:tab/>
-      </w:r>
-      <w:r>
-        <w:rPr>
-          <w:rFonts w:ascii="Times New Roman" w:hAnsi="Times New Roman" w:cs="Times New Roman"/>
-          <w:sz w:val="20"/>
-          <w:szCs w:val="20"/>
-          <w:lang w:val="de-DE"/>
-        </w:rPr>
-        <w:tab/>
-      </w:r>
-      <w:r>
-        <w:rPr>
-          <w:rFonts w:ascii="Times New Roman" w:hAnsi="Times New Roman" w:cs="Times New Roman"/>
-          <w:sz w:val="20"/>
-          <w:szCs w:val="20"/>
-          <w:lang w:val="de-DE"/>
-        </w:rPr>
-        <w:tab/>
-      </w:r>
-      <w:proofErr w:type="spellStart"/>
-      <w:r>
-        <w:rPr>
-          <w:rFonts w:ascii="Times New Roman" w:hAnsi="Times New Roman" w:cs="Times New Roman"/>
-          <w:sz w:val="20"/>
-          <w:szCs w:val="20"/>
-          <w:lang w:val="de-DE"/>
-        </w:rPr>
-        <w:t>Vadym</w:t>
-      </w:r>
-      <w:proofErr w:type="spellEnd"/>
-      <w:r>
-        <w:rPr>
-          <w:rFonts w:ascii="Times New Roman" w:hAnsi="Times New Roman" w:cs="Times New Roman"/>
-          <w:sz w:val="20"/>
-          <w:szCs w:val="20"/>
-          <w:lang w:val="de-DE"/>
-        </w:rPr>
-        <w:t xml:space="preserve"> </w:t>
-      </w:r>
-      <w:proofErr w:type="spellStart"/>
-      <w:r>
-        <w:rPr>
-          <w:rFonts w:ascii="Times New Roman" w:hAnsi="Times New Roman" w:cs="Times New Roman"/>
-          <w:sz w:val="20"/>
-          <w:szCs w:val="20"/>
-          <w:lang w:val="de-DE"/>
-        </w:rPr>
-        <w:t>Aizinger</w:t>
-      </w:r>
-      <w:proofErr w:type="spellEnd"/>
+        <w:t>Vadym Aizinger</w:t>
+      </w:r>
     </w:p>
     <w:p>
       <w:pPr>
@@ -5695,19 +5849,8 @@
           <w:szCs w:val="20"/>
           <w:lang w:val="de-DE"/>
         </w:rPr>
-        <w:t xml:space="preserve">Pierre </w:t>
-      </w:r>
-      <w:proofErr w:type="spellStart"/>
-      <w:r>
-        <w:rPr>
-          <w:rFonts w:ascii="Times New Roman" w:hAnsi="Times New Roman" w:cs="Times New Roman"/>
-          <w:sz w:val="20"/>
-          <w:szCs w:val="20"/>
-          <w:lang w:val="de-DE"/>
-        </w:rPr>
-        <w:t>Alliez</w:t>
-      </w:r>
-      <w:proofErr w:type="spellEnd"/>
+        <w:t>Pierre Alliez</w:t>
+      </w:r>
     </w:p>
     <w:p>
       <w:pPr>
@@ -5754,26 +5897,7 @@
           <w:lang w:val="de-DE"/>
         </w:rPr>
         <w:tab/>
-      </w:r>
-      <w:proofErr w:type="spellStart"/>
-      <w:r>
-        <w:rPr>
-          <w:rFonts w:ascii="Times New Roman" w:hAnsi="Times New Roman" w:cs="Times New Roman"/>
-          <w:sz w:val="20"/>
-          <w:szCs w:val="20"/>
-          <w:lang w:val="de-DE"/>
-        </w:rPr>
-        <w:t>Inria</w:t>
-      </w:r>
-      <w:proofErr w:type="spellEnd"/>
-      <w:r>
-        <w:rPr>
-          <w:rFonts w:ascii="Times New Roman" w:hAnsi="Times New Roman" w:cs="Times New Roman"/>
-          <w:sz w:val="20"/>
-          <w:szCs w:val="20"/>
-          <w:lang w:val="de-DE"/>
-        </w:rPr>
-        <w:t xml:space="preserve"> Sophia Antipolis</w:t>
+        <w:t>Inria Sophia Antipolis</w:t>
       </w:r>
       <w:r>
         <w:rPr>
@@ -5956,18 +6080,8 @@
           <w:sz w:val="20"/>
           <w:szCs w:val="20"/>
         </w:rPr>
-        <w:t xml:space="preserve">Daniele </w:t>
-      </w:r>
-      <w:proofErr w:type="spellStart"/>
-      <w:r>
-        <w:rPr>
-          <w:rFonts w:ascii="Times New Roman" w:hAnsi="Times New Roman" w:cs="Times New Roman"/>
-          <w:sz w:val="20"/>
-          <w:szCs w:val="20"/>
-        </w:rPr>
-        <w:t>Panozzo</w:t>
-      </w:r>
-      <w:proofErr w:type="spellEnd"/>
+        <w:t>Daniele Panozzo</w:t>
+      </w:r>
       <w:r>
         <w:rPr>
           <w:rFonts w:ascii="Times New Roman" w:hAnsi="Times New Roman" w:cs="Times New Roman"/>
@@ -5999,18 +6113,8 @@
           <w:szCs w:val="20"/>
         </w:rPr>
         <w:tab/>
-        <w:t xml:space="preserve">Denis </w:t>
-      </w:r>
-      <w:proofErr w:type="spellStart"/>
-      <w:r>
-        <w:rPr>
-          <w:rFonts w:ascii="Times New Roman" w:hAnsi="Times New Roman" w:cs="Times New Roman"/>
-          <w:sz w:val="20"/>
-          <w:szCs w:val="20"/>
-        </w:rPr>
-        <w:t>Zorin</w:t>
-      </w:r>
-      <w:proofErr w:type="spellEnd"/>
+        <w:t>Denis Zorin</w:t>
+      </w:r>
     </w:p>
     <w:p>
       <w:pPr>
@@ -8491,7 +8595,6 @@
   <w:style w:type="character" w:default="1" w:styleId="DefaultParagraphFont">
     <w:name w:val="Default Paragraph Font"/>
     <w:uiPriority w:val="1"/>
-    <w:semiHidden/>
     <w:unhideWhenUsed/>
   </w:style>
   <w:style w:type="table" w:default="1" w:styleId="TableNormal">

</xml_diff>